<commit_message>
Add tables to the database and update foreign key constraints
</commit_message>
<xml_diff>
--- a/Document/Report.docx
+++ b/Document/Report.docx
@@ -67,14 +67,36 @@
         <w:rPr>
           <w:color w:val="0F4761" w:themeColor="accent1" w:themeShade="BF"/>
         </w:rPr>
-        <w:t xml:space="preserve">AS2021403 - D.P.G.A.H. Kulathilaka </w:t>
-      </w:r>
+        <w:t xml:space="preserve">AS2021403 - D.P.G.A.H. </w:t>
+      </w:r>
+      <w:proofErr w:type="spellStart"/>
       <w:r>
         <w:rPr>
           <w:color w:val="0F4761" w:themeColor="accent1" w:themeShade="BF"/>
         </w:rPr>
-        <w:t xml:space="preserve">         ………………………..</w:t>
-      </w:r>
+        <w:t>Kulathilaka</w:t>
+      </w:r>
+      <w:proofErr w:type="spellEnd"/>
+      <w:r>
+        <w:rPr>
+          <w:color w:val="0F4761" w:themeColor="accent1" w:themeShade="BF"/>
+        </w:rPr>
+        <w:t xml:space="preserve"> </w:t>
+      </w:r>
+      <w:r>
+        <w:rPr>
+          <w:color w:val="0F4761" w:themeColor="accent1" w:themeShade="BF"/>
+        </w:rPr>
+        <w:t xml:space="preserve">         ……………………</w:t>
+      </w:r>
+      <w:proofErr w:type="gramStart"/>
+      <w:r>
+        <w:rPr>
+          <w:color w:val="0F4761" w:themeColor="accent1" w:themeShade="BF"/>
+        </w:rPr>
+        <w:t>…..</w:t>
+      </w:r>
+      <w:proofErr w:type="gramEnd"/>
     </w:p>
     <w:p>
       <w:pPr>
@@ -99,7 +121,14 @@
         <w:rPr>
           <w:color w:val="0F4761" w:themeColor="accent1" w:themeShade="BF"/>
         </w:rPr>
-        <w:t xml:space="preserve">           </w:t>
+        <w:t xml:space="preserve">         </w:t>
+      </w:r>
+      <w:proofErr w:type="gramStart"/>
+      <w:r>
+        <w:rPr>
+          <w:color w:val="0F4761" w:themeColor="accent1" w:themeShade="BF"/>
+        </w:rPr>
+        <w:t xml:space="preserve">  </w:t>
       </w:r>
       <w:r>
         <w:rPr>
@@ -107,7 +136,16 @@
           <w:iCs w:val="0"/>
           <w:color w:val="0F4761" w:themeColor="accent1" w:themeShade="BF"/>
         </w:rPr>
-        <w:t>.………………………..</w:t>
+        <w:t>.</w:t>
+      </w:r>
+      <w:proofErr w:type="gramEnd"/>
+      <w:r>
+        <w:rPr>
+          <w:i w:val="0"/>
+          <w:iCs w:val="0"/>
+          <w:color w:val="0F4761" w:themeColor="accent1" w:themeShade="BF"/>
+        </w:rPr>
+        <w:t>………………………..</w:t>
       </w:r>
       <w:r>
         <w:rPr>
@@ -145,8 +183,16 @@
         <w:rPr>
           <w:color w:val="0F4761" w:themeColor="accent1" w:themeShade="BF"/>
         </w:rPr>
-        <w:t xml:space="preserve">          ………………………..</w:t>
-      </w:r>
+        <w:t xml:space="preserve">          ……………………</w:t>
+      </w:r>
+      <w:proofErr w:type="gramStart"/>
+      <w:r>
+        <w:rPr>
+          <w:color w:val="0F4761" w:themeColor="accent1" w:themeShade="BF"/>
+        </w:rPr>
+        <w:t>…..</w:t>
+      </w:r>
+      <w:proofErr w:type="gramEnd"/>
     </w:p>
     <w:p>
       <w:pPr>
@@ -171,8 +217,16 @@
         <w:rPr>
           <w:color w:val="0F4761" w:themeColor="accent1" w:themeShade="BF"/>
         </w:rPr>
-        <w:t xml:space="preserve">                   ………………………..</w:t>
-      </w:r>
+        <w:t xml:space="preserve">                   ……………………</w:t>
+      </w:r>
+      <w:proofErr w:type="gramStart"/>
+      <w:r>
+        <w:rPr>
+          <w:color w:val="0F4761" w:themeColor="accent1" w:themeShade="BF"/>
+        </w:rPr>
+        <w:t>…..</w:t>
+      </w:r>
+      <w:proofErr w:type="gramEnd"/>
     </w:p>
     <w:p>
       <w:pPr>
@@ -197,8 +251,16 @@
         <w:rPr>
           <w:color w:val="0F4761" w:themeColor="accent1" w:themeShade="BF"/>
         </w:rPr>
-        <w:t xml:space="preserve">              ………………………..</w:t>
-      </w:r>
+        <w:t xml:space="preserve">              ……………………</w:t>
+      </w:r>
+      <w:proofErr w:type="gramStart"/>
+      <w:r>
+        <w:rPr>
+          <w:color w:val="0F4761" w:themeColor="accent1" w:themeShade="BF"/>
+        </w:rPr>
+        <w:t>…..</w:t>
+      </w:r>
+      <w:proofErr w:type="gramEnd"/>
     </w:p>
     <w:p>
       <w:pPr>
@@ -223,8 +285,16 @@
         <w:rPr>
           <w:color w:val="0F4761" w:themeColor="accent1" w:themeShade="BF"/>
         </w:rPr>
-        <w:t xml:space="preserve">            ………………………..</w:t>
-      </w:r>
+        <w:t xml:space="preserve">            ……………………</w:t>
+      </w:r>
+      <w:proofErr w:type="gramStart"/>
+      <w:r>
+        <w:rPr>
+          <w:color w:val="0F4761" w:themeColor="accent1" w:themeShade="BF"/>
+        </w:rPr>
+        <w:t>…..</w:t>
+      </w:r>
+      <w:proofErr w:type="gramEnd"/>
     </w:p>
     <w:p>
       <w:pPr>
@@ -243,14 +313,36 @@
         <w:rPr>
           <w:color w:val="0F4761" w:themeColor="accent1" w:themeShade="BF"/>
         </w:rPr>
-        <w:t xml:space="preserve">AS2021637 - M.A. Sathsarani </w:t>
-      </w:r>
+        <w:t xml:space="preserve">AS2021637 - M.A. </w:t>
+      </w:r>
+      <w:proofErr w:type="spellStart"/>
       <w:r>
         <w:rPr>
           <w:color w:val="0F4761" w:themeColor="accent1" w:themeShade="BF"/>
         </w:rPr>
-        <w:t xml:space="preserve">                       ………………………..</w:t>
-      </w:r>
+        <w:t>Sathsarani</w:t>
+      </w:r>
+      <w:proofErr w:type="spellEnd"/>
+      <w:r>
+        <w:rPr>
+          <w:color w:val="0F4761" w:themeColor="accent1" w:themeShade="BF"/>
+        </w:rPr>
+        <w:t xml:space="preserve"> </w:t>
+      </w:r>
+      <w:r>
+        <w:rPr>
+          <w:color w:val="0F4761" w:themeColor="accent1" w:themeShade="BF"/>
+        </w:rPr>
+        <w:t xml:space="preserve">                       ……………………</w:t>
+      </w:r>
+      <w:proofErr w:type="gramStart"/>
+      <w:r>
+        <w:rPr>
+          <w:color w:val="0F4761" w:themeColor="accent1" w:themeShade="BF"/>
+        </w:rPr>
+        <w:t>…..</w:t>
+      </w:r>
+      <w:proofErr w:type="gramEnd"/>
     </w:p>
     <w:p>
       <w:pPr>
@@ -275,8 +367,16 @@
         <w:rPr>
           <w:color w:val="0F4761" w:themeColor="accent1" w:themeShade="BF"/>
         </w:rPr>
-        <w:t xml:space="preserve">                         ………………………..</w:t>
-      </w:r>
+        <w:t xml:space="preserve">                         ……………………</w:t>
+      </w:r>
+      <w:proofErr w:type="gramStart"/>
+      <w:r>
+        <w:rPr>
+          <w:color w:val="0F4761" w:themeColor="accent1" w:themeShade="BF"/>
+        </w:rPr>
+        <w:t>…..</w:t>
+      </w:r>
+      <w:proofErr w:type="gramEnd"/>
     </w:p>
     <w:p>
       <w:pPr>
@@ -902,7 +1002,7 @@
           <w:noProof/>
         </w:rPr>
         <w:drawing>
-          <wp:anchor distT="0" distB="0" distL="114300" distR="114300" simplePos="0" relativeHeight="251658240" behindDoc="0" locked="0" layoutInCell="1" allowOverlap="1" wp14:anchorId="3AE15E8D" wp14:editId="76087BD4">
+          <wp:anchor distT="0" distB="0" distL="114300" distR="114300" simplePos="0" relativeHeight="251658240" behindDoc="0" locked="0" layoutInCell="1" allowOverlap="1" wp14:anchorId="3AE15E8D" wp14:editId="66A691CF">
             <wp:simplePos x="0" y="0"/>
             <wp:positionH relativeFrom="page">
               <wp:align>left</wp:align>
@@ -938,7 +1038,7 @@
                     <pic:cNvPicPr/>
                   </pic:nvPicPr>
                   <pic:blipFill>
-                    <a:blip r:embed="rId6" cstate="print">
+                    <a:blip r:embed="rId8" cstate="print">
                       <a:extLst>
                         <a:ext uri="{28A0092B-C50C-407E-A947-70E740481C1C}">
                           <a14:useLocalDpi xmlns:a14="http://schemas.microsoft.com/office/drawing/2010/main" val="0"/>
@@ -1691,7 +1791,7 @@
                     <pic:cNvPicPr/>
                   </pic:nvPicPr>
                   <pic:blipFill>
-                    <a:blip r:embed="rId7">
+                    <a:blip r:embed="rId9">
                       <a:extLst>
                         <a:ext uri="{28A0092B-C50C-407E-A947-70E740481C1C}">
                           <a14:useLocalDpi xmlns:a14="http://schemas.microsoft.com/office/drawing/2010/main" val="0"/>
@@ -1751,15 +1851,2309 @@
     </w:p>
     <w:p>
       <w:pPr>
-        <w:rPr>
-          <w:rStyle w:val="Emphasis"/>
-          <w:i w:val="0"/>
-          <w:iCs w:val="0"/>
-          <w:color w:val="auto"/>
-        </w:rPr>
-      </w:pPr>
-    </w:p>
+        <w:pStyle w:val="Title"/>
+      </w:pPr>
+      <w:r>
+        <w:lastRenderedPageBreak/>
+        <w:t>Assembling Ideas to a Reality</w:t>
+      </w:r>
+    </w:p>
+    <w:p>
+      <w:pPr>
+        <w:pStyle w:val="IntenseQuote"/>
+        <w:numPr>
+          <w:ilvl w:val="0"/>
+          <w:numId w:val="18"/>
+        </w:numPr>
+        <w:jc w:val="left"/>
+      </w:pPr>
+      <w:r>
+        <w:drawing>
+          <wp:anchor distT="0" distB="0" distL="114300" distR="114300" simplePos="0" relativeHeight="251660288" behindDoc="0" locked="0" layoutInCell="1" allowOverlap="1" wp14:anchorId="2C1E2ADD" wp14:editId="3171C327">
+            <wp:simplePos x="0" y="0"/>
+            <wp:positionH relativeFrom="margin">
+              <wp:posOffset>75565</wp:posOffset>
+            </wp:positionH>
+            <wp:positionV relativeFrom="paragraph">
+              <wp:posOffset>321310</wp:posOffset>
+            </wp:positionV>
+            <wp:extent cx="3159986" cy="862642"/>
+            <wp:effectExtent l="0" t="0" r="2540" b="0"/>
+            <wp:wrapThrough wrapText="bothSides">
+              <wp:wrapPolygon edited="0">
+                <wp:start x="0" y="0"/>
+                <wp:lineTo x="0" y="20996"/>
+                <wp:lineTo x="21487" y="20996"/>
+                <wp:lineTo x="21487" y="0"/>
+                <wp:lineTo x="0" y="0"/>
+              </wp:wrapPolygon>
+            </wp:wrapThrough>
+            <wp:docPr id="177535432" name="Picture 1" descr="A black background with blue and yellow text&#10;&#10;Description automatically generated"/>
+            <wp:cNvGraphicFramePr>
+              <a:graphicFrameLocks xmlns:a="http://schemas.openxmlformats.org/drawingml/2006/main" noChangeAspect="1"/>
+            </wp:cNvGraphicFramePr>
+            <a:graphic xmlns:a="http://schemas.openxmlformats.org/drawingml/2006/main">
+              <a:graphicData uri="http://schemas.openxmlformats.org/drawingml/2006/picture">
+                <pic:pic xmlns:pic="http://schemas.openxmlformats.org/drawingml/2006/picture">
+                  <pic:nvPicPr>
+                    <pic:cNvPr id="177535432" name="Picture 1" descr="A black background with blue and yellow text&#10;&#10;Description automatically generated"/>
+                    <pic:cNvPicPr/>
+                  </pic:nvPicPr>
+                  <pic:blipFill>
+                    <a:blip r:embed="rId10">
+                      <a:extLst>
+                        <a:ext uri="{28A0092B-C50C-407E-A947-70E740481C1C}">
+                          <a14:useLocalDpi xmlns:a14="http://schemas.microsoft.com/office/drawing/2010/main" val="0"/>
+                        </a:ext>
+                      </a:extLst>
+                    </a:blip>
+                    <a:stretch>
+                      <a:fillRect/>
+                    </a:stretch>
+                  </pic:blipFill>
+                  <pic:spPr>
+                    <a:xfrm>
+                      <a:off x="0" y="0"/>
+                      <a:ext cx="3159986" cy="862642"/>
+                    </a:xfrm>
+                    <a:prstGeom prst="rect">
+                      <a:avLst/>
+                    </a:prstGeom>
+                  </pic:spPr>
+                </pic:pic>
+              </a:graphicData>
+            </a:graphic>
+          </wp:anchor>
+        </w:drawing>
+      </w:r>
+      <w:r>
+        <w:t>CREATION OF THE DATABASE</w:t>
+      </w:r>
+    </w:p>
+    <w:p/>
+    <w:p/>
+    <w:p/>
+    <w:p/>
+    <w:p>
+      <w:pPr>
+        <w:pStyle w:val="IntenseQuote"/>
+        <w:numPr>
+          <w:ilvl w:val="0"/>
+          <w:numId w:val="18"/>
+        </w:numPr>
+        <w:jc w:val="left"/>
+      </w:pPr>
+      <w:r>
+        <w:drawing>
+          <wp:anchor distT="0" distB="0" distL="114300" distR="114300" simplePos="0" relativeHeight="251661312" behindDoc="0" locked="0" layoutInCell="1" allowOverlap="1" wp14:anchorId="231586B6" wp14:editId="408A3A62">
+            <wp:simplePos x="0" y="0"/>
+            <wp:positionH relativeFrom="margin">
+              <wp:align>left</wp:align>
+            </wp:positionH>
+            <wp:positionV relativeFrom="paragraph">
+              <wp:posOffset>313450</wp:posOffset>
+            </wp:positionV>
+            <wp:extent cx="5731510" cy="2165985"/>
+            <wp:effectExtent l="76200" t="76200" r="135890" b="139065"/>
+            <wp:wrapThrough wrapText="bothSides">
+              <wp:wrapPolygon edited="0">
+                <wp:start x="-144" y="-760"/>
+                <wp:lineTo x="-287" y="-570"/>
+                <wp:lineTo x="-287" y="22037"/>
+                <wp:lineTo x="-144" y="22797"/>
+                <wp:lineTo x="21897" y="22797"/>
+                <wp:lineTo x="22040" y="20897"/>
+                <wp:lineTo x="22040" y="2470"/>
+                <wp:lineTo x="21897" y="-380"/>
+                <wp:lineTo x="21897" y="-760"/>
+                <wp:lineTo x="-144" y="-760"/>
+              </wp:wrapPolygon>
+            </wp:wrapThrough>
+            <wp:docPr id="1991378135" name="Picture 1" descr="A screenshot of a computer"/>
+            <wp:cNvGraphicFramePr>
+              <a:graphicFrameLocks xmlns:a="http://schemas.openxmlformats.org/drawingml/2006/main" noChangeAspect="1"/>
+            </wp:cNvGraphicFramePr>
+            <a:graphic xmlns:a="http://schemas.openxmlformats.org/drawingml/2006/main">
+              <a:graphicData uri="http://schemas.openxmlformats.org/drawingml/2006/picture">
+                <pic:pic xmlns:pic="http://schemas.openxmlformats.org/drawingml/2006/picture">
+                  <pic:nvPicPr>
+                    <pic:cNvPr id="1991378135" name="Picture 1" descr="A screenshot of a computer"/>
+                    <pic:cNvPicPr/>
+                  </pic:nvPicPr>
+                  <pic:blipFill>
+                    <a:blip r:embed="rId11">
+                      <a:extLst>
+                        <a:ext uri="{28A0092B-C50C-407E-A947-70E740481C1C}">
+                          <a14:useLocalDpi xmlns:a14="http://schemas.microsoft.com/office/drawing/2010/main" val="0"/>
+                        </a:ext>
+                      </a:extLst>
+                    </a:blip>
+                    <a:stretch>
+                      <a:fillRect/>
+                    </a:stretch>
+                  </pic:blipFill>
+                  <pic:spPr>
+                    <a:xfrm>
+                      <a:off x="0" y="0"/>
+                      <a:ext cx="5731510" cy="2165985"/>
+                    </a:xfrm>
+                    <a:prstGeom prst="rect">
+                      <a:avLst/>
+                    </a:prstGeom>
+                    <a:ln w="38100" cap="sq">
+                      <a:solidFill>
+                        <a:srgbClr val="000000"/>
+                      </a:solidFill>
+                      <a:prstDash val="solid"/>
+                      <a:miter lim="800000"/>
+                    </a:ln>
+                    <a:effectLst>
+                      <a:outerShdw blurRad="50800" dist="38100" dir="2700000" algn="tl" rotWithShape="0">
+                        <a:srgbClr val="000000">
+                          <a:alpha val="43000"/>
+                        </a:srgbClr>
+                      </a:outerShdw>
+                    </a:effectLst>
+                  </pic:spPr>
+                </pic:pic>
+              </a:graphicData>
+            </a:graphic>
+          </wp:anchor>
+        </w:drawing>
+      </w:r>
+      <w:r>
+        <w:t>ADDING tables to the database</w:t>
+      </w:r>
+    </w:p>
+    <w:p>
+      <w:r>
+        <w:drawing>
+          <wp:anchor distT="0" distB="0" distL="114300" distR="114300" simplePos="0" relativeHeight="251662336" behindDoc="0" locked="0" layoutInCell="1" allowOverlap="1" wp14:anchorId="748EF147" wp14:editId="2E4B02EE">
+            <wp:simplePos x="0" y="0"/>
+            <wp:positionH relativeFrom="margin">
+              <wp:posOffset>60385</wp:posOffset>
+            </wp:positionH>
+            <wp:positionV relativeFrom="paragraph">
+              <wp:posOffset>2289594</wp:posOffset>
+            </wp:positionV>
+            <wp:extent cx="3159760" cy="1745615"/>
+            <wp:effectExtent l="0" t="0" r="2540" b="6985"/>
+            <wp:wrapThrough wrapText="bothSides">
+              <wp:wrapPolygon edited="0">
+                <wp:start x="0" y="0"/>
+                <wp:lineTo x="0" y="21451"/>
+                <wp:lineTo x="21487" y="21451"/>
+                <wp:lineTo x="21487" y="0"/>
+                <wp:lineTo x="0" y="0"/>
+              </wp:wrapPolygon>
+            </wp:wrapThrough>
+            <wp:docPr id="1035476526" name="Picture 1" descr="A screen shot of a computer"/>
+            <wp:cNvGraphicFramePr>
+              <a:graphicFrameLocks xmlns:a="http://schemas.openxmlformats.org/drawingml/2006/main" noChangeAspect="1"/>
+            </wp:cNvGraphicFramePr>
+            <a:graphic xmlns:a="http://schemas.openxmlformats.org/drawingml/2006/main">
+              <a:graphicData uri="http://schemas.openxmlformats.org/drawingml/2006/picture">
+                <pic:pic xmlns:pic="http://schemas.openxmlformats.org/drawingml/2006/picture">
+                  <pic:nvPicPr>
+                    <pic:cNvPr id="1035476526" name="Picture 1" descr="A screen shot of a computer"/>
+                    <pic:cNvPicPr/>
+                  </pic:nvPicPr>
+                  <pic:blipFill>
+                    <a:blip r:embed="rId12">
+                      <a:extLst>
+                        <a:ext uri="{28A0092B-C50C-407E-A947-70E740481C1C}">
+                          <a14:useLocalDpi xmlns:a14="http://schemas.microsoft.com/office/drawing/2010/main" val="0"/>
+                        </a:ext>
+                      </a:extLst>
+                    </a:blip>
+                    <a:stretch>
+                      <a:fillRect/>
+                    </a:stretch>
+                  </pic:blipFill>
+                  <pic:spPr>
+                    <a:xfrm>
+                      <a:off x="0" y="0"/>
+                      <a:ext cx="3159760" cy="1745615"/>
+                    </a:xfrm>
+                    <a:prstGeom prst="rect">
+                      <a:avLst/>
+                    </a:prstGeom>
+                  </pic:spPr>
+                </pic:pic>
+              </a:graphicData>
+            </a:graphic>
+            <wp14:sizeRelH relativeFrom="margin">
+              <wp14:pctWidth>0</wp14:pctWidth>
+            </wp14:sizeRelH>
+            <wp14:sizeRelV relativeFrom="margin">
+              <wp14:pctHeight>0</wp14:pctHeight>
+            </wp14:sizeRelV>
+          </wp:anchor>
+        </w:drawing>
+      </w:r>
+    </w:p>
+    <w:p>
+      <w:pPr>
+        <w:rPr>
+          <w:b/>
+          <w:bCs/>
+          <w:u w:val="single"/>
+        </w:rPr>
+      </w:pPr>
+      <w:r>
+        <w:t xml:space="preserve">   </w:t>
+      </w:r>
+      <w:r>
+        <w:rPr>
+          <w:b/>
+          <w:bCs/>
+          <w:u w:val="single"/>
+        </w:rPr>
+        <w:t xml:space="preserve">ROLE </w:t>
+      </w:r>
+      <w:r>
+        <w:rPr>
+          <w:b/>
+          <w:bCs/>
+          <w:u w:val="single"/>
+        </w:rPr>
+        <w:t>T</w:t>
+      </w:r>
+      <w:r>
+        <w:rPr>
+          <w:b/>
+          <w:bCs/>
+          <w:u w:val="single"/>
+        </w:rPr>
+        <w:t>able</w:t>
+      </w:r>
+    </w:p>
+    <w:p/>
+    <w:p/>
+    <w:p/>
+    <w:p>
+      <w:r>
+        <w:drawing>
+          <wp:anchor distT="0" distB="0" distL="114300" distR="114300" simplePos="0" relativeHeight="251663360" behindDoc="0" locked="0" layoutInCell="1" allowOverlap="1" wp14:anchorId="4B044759" wp14:editId="694B24BC">
+            <wp:simplePos x="0" y="0"/>
+            <wp:positionH relativeFrom="margin">
+              <wp:align>left</wp:align>
+            </wp:positionH>
+            <wp:positionV relativeFrom="paragraph">
+              <wp:posOffset>321873</wp:posOffset>
+            </wp:positionV>
+            <wp:extent cx="5530850" cy="1090930"/>
+            <wp:effectExtent l="76200" t="76200" r="127000" b="128270"/>
+            <wp:wrapThrough wrapText="bothSides">
+              <wp:wrapPolygon edited="0">
+                <wp:start x="-149" y="-1509"/>
+                <wp:lineTo x="-298" y="-1132"/>
+                <wp:lineTo x="-298" y="22254"/>
+                <wp:lineTo x="-149" y="23763"/>
+                <wp:lineTo x="21873" y="23763"/>
+                <wp:lineTo x="22022" y="23008"/>
+                <wp:lineTo x="22022" y="4903"/>
+                <wp:lineTo x="21873" y="-754"/>
+                <wp:lineTo x="21873" y="-1509"/>
+                <wp:lineTo x="-149" y="-1509"/>
+              </wp:wrapPolygon>
+            </wp:wrapThrough>
+            <wp:docPr id="1105132245" name="Picture 1" descr="A screenshot of a phone"/>
+            <wp:cNvGraphicFramePr>
+              <a:graphicFrameLocks xmlns:a="http://schemas.openxmlformats.org/drawingml/2006/main" noChangeAspect="1"/>
+            </wp:cNvGraphicFramePr>
+            <a:graphic xmlns:a="http://schemas.openxmlformats.org/drawingml/2006/main">
+              <a:graphicData uri="http://schemas.openxmlformats.org/drawingml/2006/picture">
+                <pic:pic xmlns:pic="http://schemas.openxmlformats.org/drawingml/2006/picture">
+                  <pic:nvPicPr>
+                    <pic:cNvPr id="1105132245" name="Picture 1" descr="A screenshot of a phone"/>
+                    <pic:cNvPicPr/>
+                  </pic:nvPicPr>
+                  <pic:blipFill>
+                    <a:blip r:embed="rId13">
+                      <a:extLst>
+                        <a:ext uri="{28A0092B-C50C-407E-A947-70E740481C1C}">
+                          <a14:useLocalDpi xmlns:a14="http://schemas.microsoft.com/office/drawing/2010/main" val="0"/>
+                        </a:ext>
+                      </a:extLst>
+                    </a:blip>
+                    <a:stretch>
+                      <a:fillRect/>
+                    </a:stretch>
+                  </pic:blipFill>
+                  <pic:spPr>
+                    <a:xfrm>
+                      <a:off x="0" y="0"/>
+                      <a:ext cx="5530850" cy="1090930"/>
+                    </a:xfrm>
+                    <a:prstGeom prst="rect">
+                      <a:avLst/>
+                    </a:prstGeom>
+                    <a:ln w="38100" cap="sq">
+                      <a:solidFill>
+                        <a:srgbClr val="000000"/>
+                      </a:solidFill>
+                      <a:prstDash val="solid"/>
+                      <a:miter lim="800000"/>
+                    </a:ln>
+                    <a:effectLst>
+                      <a:outerShdw blurRad="50800" dist="38100" dir="2700000" algn="tl" rotWithShape="0">
+                        <a:srgbClr val="000000">
+                          <a:alpha val="43000"/>
+                        </a:srgbClr>
+                      </a:outerShdw>
+                    </a:effectLst>
+                  </pic:spPr>
+                </pic:pic>
+              </a:graphicData>
+            </a:graphic>
+            <wp14:sizeRelH relativeFrom="margin">
+              <wp14:pctWidth>0</wp14:pctWidth>
+            </wp14:sizeRelH>
+            <wp14:sizeRelV relativeFrom="margin">
+              <wp14:pctHeight>0</wp14:pctHeight>
+            </wp14:sizeRelV>
+          </wp:anchor>
+        </w:drawing>
+      </w:r>
+    </w:p>
+    <w:p/>
+    <w:p>
+      <w:pPr>
+        <w:rPr>
+          <w:b/>
+          <w:bCs/>
+          <w:u w:val="single"/>
+        </w:rPr>
+      </w:pPr>
+      <w:r>
+        <w:drawing>
+          <wp:anchor distT="0" distB="0" distL="114300" distR="114300" simplePos="0" relativeHeight="251664384" behindDoc="0" locked="0" layoutInCell="1" allowOverlap="1" wp14:anchorId="7DD4998D" wp14:editId="3C4C9759">
+            <wp:simplePos x="0" y="0"/>
+            <wp:positionH relativeFrom="margin">
+              <wp:posOffset>40532</wp:posOffset>
+            </wp:positionH>
+            <wp:positionV relativeFrom="paragraph">
+              <wp:posOffset>212090</wp:posOffset>
+            </wp:positionV>
+            <wp:extent cx="3185160" cy="1759585"/>
+            <wp:effectExtent l="0" t="0" r="0" b="0"/>
+            <wp:wrapThrough wrapText="bothSides">
+              <wp:wrapPolygon edited="0">
+                <wp:start x="0" y="0"/>
+                <wp:lineTo x="0" y="21280"/>
+                <wp:lineTo x="21445" y="21280"/>
+                <wp:lineTo x="21445" y="0"/>
+                <wp:lineTo x="0" y="0"/>
+              </wp:wrapPolygon>
+            </wp:wrapThrough>
+            <wp:docPr id="1345267782" name="Picture 1" descr="A screen shot of a computer"/>
+            <wp:cNvGraphicFramePr>
+              <a:graphicFrameLocks xmlns:a="http://schemas.openxmlformats.org/drawingml/2006/main" noChangeAspect="1"/>
+            </wp:cNvGraphicFramePr>
+            <a:graphic xmlns:a="http://schemas.openxmlformats.org/drawingml/2006/main">
+              <a:graphicData uri="http://schemas.openxmlformats.org/drawingml/2006/picture">
+                <pic:pic xmlns:pic="http://schemas.openxmlformats.org/drawingml/2006/picture">
+                  <pic:nvPicPr>
+                    <pic:cNvPr id="1345267782" name="Picture 1" descr="A screen shot of a computer"/>
+                    <pic:cNvPicPr/>
+                  </pic:nvPicPr>
+                  <pic:blipFill>
+                    <a:blip r:embed="rId14">
+                      <a:extLst>
+                        <a:ext uri="{28A0092B-C50C-407E-A947-70E740481C1C}">
+                          <a14:useLocalDpi xmlns:a14="http://schemas.microsoft.com/office/drawing/2010/main" val="0"/>
+                        </a:ext>
+                      </a:extLst>
+                    </a:blip>
+                    <a:stretch>
+                      <a:fillRect/>
+                    </a:stretch>
+                  </pic:blipFill>
+                  <pic:spPr>
+                    <a:xfrm>
+                      <a:off x="0" y="0"/>
+                      <a:ext cx="3185160" cy="1759585"/>
+                    </a:xfrm>
+                    <a:prstGeom prst="rect">
+                      <a:avLst/>
+                    </a:prstGeom>
+                  </pic:spPr>
+                </pic:pic>
+              </a:graphicData>
+            </a:graphic>
+            <wp14:sizeRelH relativeFrom="margin">
+              <wp14:pctWidth>0</wp14:pctWidth>
+            </wp14:sizeRelH>
+            <wp14:sizeRelV relativeFrom="margin">
+              <wp14:pctHeight>0</wp14:pctHeight>
+            </wp14:sizeRelV>
+          </wp:anchor>
+        </w:drawing>
+      </w:r>
+      <w:r>
+        <w:t xml:space="preserve">    </w:t>
+      </w:r>
+      <w:r>
+        <w:rPr>
+          <w:b/>
+          <w:bCs/>
+          <w:u w:val="single"/>
+        </w:rPr>
+        <w:t>LOGIN Table</w:t>
+      </w:r>
+    </w:p>
+    <w:p/>
+    <w:p/>
+    <w:p/>
+    <w:p/>
+    <w:p>
+      <w:pPr>
+        <w:rPr>
+          <w:b/>
+          <w:bCs/>
+          <w:u w:val="single"/>
+        </w:rPr>
+      </w:pPr>
+    </w:p>
+    <w:p>
+      <w:pPr>
+        <w:rPr>
+          <w:b/>
+          <w:bCs/>
+          <w:u w:val="single"/>
+        </w:rPr>
+      </w:pPr>
+      <w:r>
+        <w:drawing>
+          <wp:anchor distT="0" distB="0" distL="114300" distR="114300" simplePos="0" relativeHeight="251665408" behindDoc="0" locked="0" layoutInCell="1" allowOverlap="1" wp14:anchorId="7CB5700D" wp14:editId="06125EC6">
+            <wp:simplePos x="0" y="0"/>
+            <wp:positionH relativeFrom="margin">
+              <wp:align>left</wp:align>
+            </wp:positionH>
+            <wp:positionV relativeFrom="paragraph">
+              <wp:posOffset>261140</wp:posOffset>
+            </wp:positionV>
+            <wp:extent cx="5731510" cy="1142365"/>
+            <wp:effectExtent l="76200" t="76200" r="135890" b="133985"/>
+            <wp:wrapThrough wrapText="bothSides">
+              <wp:wrapPolygon edited="0">
+                <wp:start x="-144" y="-1441"/>
+                <wp:lineTo x="-287" y="-1081"/>
+                <wp:lineTo x="-287" y="21972"/>
+                <wp:lineTo x="-144" y="23773"/>
+                <wp:lineTo x="21897" y="23773"/>
+                <wp:lineTo x="22040" y="21972"/>
+                <wp:lineTo x="22040" y="4683"/>
+                <wp:lineTo x="21897" y="-720"/>
+                <wp:lineTo x="21897" y="-1441"/>
+                <wp:lineTo x="-144" y="-1441"/>
+              </wp:wrapPolygon>
+            </wp:wrapThrough>
+            <wp:docPr id="855662351" name="Picture 1" descr="A screenshot of a computer"/>
+            <wp:cNvGraphicFramePr>
+              <a:graphicFrameLocks xmlns:a="http://schemas.openxmlformats.org/drawingml/2006/main" noChangeAspect="1"/>
+            </wp:cNvGraphicFramePr>
+            <a:graphic xmlns:a="http://schemas.openxmlformats.org/drawingml/2006/main">
+              <a:graphicData uri="http://schemas.openxmlformats.org/drawingml/2006/picture">
+                <pic:pic xmlns:pic="http://schemas.openxmlformats.org/drawingml/2006/picture">
+                  <pic:nvPicPr>
+                    <pic:cNvPr id="855662351" name="Picture 1" descr="A screenshot of a computer"/>
+                    <pic:cNvPicPr/>
+                  </pic:nvPicPr>
+                  <pic:blipFill>
+                    <a:blip r:embed="rId15">
+                      <a:extLst>
+                        <a:ext uri="{28A0092B-C50C-407E-A947-70E740481C1C}">
+                          <a14:useLocalDpi xmlns:a14="http://schemas.microsoft.com/office/drawing/2010/main" val="0"/>
+                        </a:ext>
+                      </a:extLst>
+                    </a:blip>
+                    <a:stretch>
+                      <a:fillRect/>
+                    </a:stretch>
+                  </pic:blipFill>
+                  <pic:spPr>
+                    <a:xfrm>
+                      <a:off x="0" y="0"/>
+                      <a:ext cx="5731510" cy="1142365"/>
+                    </a:xfrm>
+                    <a:prstGeom prst="rect">
+                      <a:avLst/>
+                    </a:prstGeom>
+                    <a:ln w="38100" cap="sq">
+                      <a:solidFill>
+                        <a:srgbClr val="000000"/>
+                      </a:solidFill>
+                      <a:prstDash val="solid"/>
+                      <a:miter lim="800000"/>
+                    </a:ln>
+                    <a:effectLst>
+                      <a:outerShdw blurRad="50800" dist="38100" dir="2700000" algn="tl" rotWithShape="0">
+                        <a:srgbClr val="000000">
+                          <a:alpha val="43000"/>
+                        </a:srgbClr>
+                      </a:outerShdw>
+                    </a:effectLst>
+                  </pic:spPr>
+                </pic:pic>
+              </a:graphicData>
+            </a:graphic>
+          </wp:anchor>
+        </w:drawing>
+      </w:r>
+    </w:p>
+    <w:p>
+      <w:pPr>
+        <w:tabs>
+          <w:tab w:val="left" w:pos="2459"/>
+        </w:tabs>
+        <w:rPr>
+          <w:b/>
+          <w:bCs/>
+          <w:u w:val="single"/>
+        </w:rPr>
+      </w:pPr>
+      <w:r>
+        <w:drawing>
+          <wp:anchor distT="0" distB="0" distL="114300" distR="114300" simplePos="0" relativeHeight="251666432" behindDoc="0" locked="0" layoutInCell="1" allowOverlap="1" wp14:anchorId="09B898A0" wp14:editId="2927604F">
+            <wp:simplePos x="0" y="0"/>
+            <wp:positionH relativeFrom="margin">
+              <wp:align>left</wp:align>
+            </wp:positionH>
+            <wp:positionV relativeFrom="paragraph">
+              <wp:posOffset>1535383</wp:posOffset>
+            </wp:positionV>
+            <wp:extent cx="3268980" cy="2068195"/>
+            <wp:effectExtent l="0" t="0" r="7620" b="8255"/>
+            <wp:wrapThrough wrapText="bothSides">
+              <wp:wrapPolygon edited="0">
+                <wp:start x="0" y="0"/>
+                <wp:lineTo x="0" y="21487"/>
+                <wp:lineTo x="21524" y="21487"/>
+                <wp:lineTo x="21524" y="0"/>
+                <wp:lineTo x="0" y="0"/>
+              </wp:wrapPolygon>
+            </wp:wrapThrough>
+            <wp:docPr id="1053851126" name="Picture 1" descr="A computer screen with text on it&#10;&#10;Description automatically generated"/>
+            <wp:cNvGraphicFramePr>
+              <a:graphicFrameLocks xmlns:a="http://schemas.openxmlformats.org/drawingml/2006/main" noChangeAspect="1"/>
+            </wp:cNvGraphicFramePr>
+            <a:graphic xmlns:a="http://schemas.openxmlformats.org/drawingml/2006/main">
+              <a:graphicData uri="http://schemas.openxmlformats.org/drawingml/2006/picture">
+                <pic:pic xmlns:pic="http://schemas.openxmlformats.org/drawingml/2006/picture">
+                  <pic:nvPicPr>
+                    <pic:cNvPr id="1053851126" name="Picture 1" descr="A computer screen with text on it&#10;&#10;Description automatically generated"/>
+                    <pic:cNvPicPr/>
+                  </pic:nvPicPr>
+                  <pic:blipFill>
+                    <a:blip r:embed="rId16" cstate="print">
+                      <a:extLst>
+                        <a:ext uri="{28A0092B-C50C-407E-A947-70E740481C1C}">
+                          <a14:useLocalDpi xmlns:a14="http://schemas.microsoft.com/office/drawing/2010/main" val="0"/>
+                        </a:ext>
+                      </a:extLst>
+                    </a:blip>
+                    <a:stretch>
+                      <a:fillRect/>
+                    </a:stretch>
+                  </pic:blipFill>
+                  <pic:spPr>
+                    <a:xfrm>
+                      <a:off x="0" y="0"/>
+                      <a:ext cx="3268980" cy="2068195"/>
+                    </a:xfrm>
+                    <a:prstGeom prst="rect">
+                      <a:avLst/>
+                    </a:prstGeom>
+                  </pic:spPr>
+                </pic:pic>
+              </a:graphicData>
+            </a:graphic>
+          </wp:anchor>
+        </w:drawing>
+      </w:r>
+      <w:r>
+        <w:rPr>
+          <w:b/>
+          <w:bCs/>
+          <w:u w:val="single"/>
+        </w:rPr>
+        <w:t>STAFF Table</w:t>
+      </w:r>
+    </w:p>
+    <w:p/>
+    <w:p/>
+    <w:p>
+      <w:pPr>
+        <w:rPr>
+          <w:b/>
+          <w:bCs/>
+          <w:u w:val="single"/>
+        </w:rPr>
+      </w:pPr>
+    </w:p>
+    <w:p/>
+    <w:p/>
+    <w:p/>
+    <w:p>
+      <w:r>
+        <w:drawing>
+          <wp:anchor distT="0" distB="0" distL="114300" distR="114300" simplePos="0" relativeHeight="251667456" behindDoc="0" locked="0" layoutInCell="1" allowOverlap="1" wp14:anchorId="11663419" wp14:editId="1C1E8719">
+            <wp:simplePos x="0" y="0"/>
+            <wp:positionH relativeFrom="margin">
+              <wp:posOffset>41503</wp:posOffset>
+            </wp:positionH>
+            <wp:positionV relativeFrom="paragraph">
+              <wp:posOffset>282970</wp:posOffset>
+            </wp:positionV>
+            <wp:extent cx="5720715" cy="2324100"/>
+            <wp:effectExtent l="76200" t="76200" r="127635" b="133350"/>
+            <wp:wrapThrough wrapText="bothSides">
+              <wp:wrapPolygon edited="0">
+                <wp:start x="-144" y="-708"/>
+                <wp:lineTo x="-288" y="-531"/>
+                <wp:lineTo x="-288" y="21954"/>
+                <wp:lineTo x="-144" y="22662"/>
+                <wp:lineTo x="21866" y="22662"/>
+                <wp:lineTo x="22010" y="22131"/>
+                <wp:lineTo x="22010" y="2302"/>
+                <wp:lineTo x="21866" y="-354"/>
+                <wp:lineTo x="21866" y="-708"/>
+                <wp:lineTo x="-144" y="-708"/>
+              </wp:wrapPolygon>
+            </wp:wrapThrough>
+            <wp:docPr id="1442130011" name="Picture 1" descr="A screenshot of a computer"/>
+            <wp:cNvGraphicFramePr>
+              <a:graphicFrameLocks xmlns:a="http://schemas.openxmlformats.org/drawingml/2006/main" noChangeAspect="1"/>
+            </wp:cNvGraphicFramePr>
+            <a:graphic xmlns:a="http://schemas.openxmlformats.org/drawingml/2006/main">
+              <a:graphicData uri="http://schemas.openxmlformats.org/drawingml/2006/picture">
+                <pic:pic xmlns:pic="http://schemas.openxmlformats.org/drawingml/2006/picture">
+                  <pic:nvPicPr>
+                    <pic:cNvPr id="1442130011" name="Picture 1" descr="A screenshot of a computer"/>
+                    <pic:cNvPicPr/>
+                  </pic:nvPicPr>
+                  <pic:blipFill>
+                    <a:blip r:embed="rId17">
+                      <a:extLst>
+                        <a:ext uri="{28A0092B-C50C-407E-A947-70E740481C1C}">
+                          <a14:useLocalDpi xmlns:a14="http://schemas.microsoft.com/office/drawing/2010/main" val="0"/>
+                        </a:ext>
+                      </a:extLst>
+                    </a:blip>
+                    <a:stretch>
+                      <a:fillRect/>
+                    </a:stretch>
+                  </pic:blipFill>
+                  <pic:spPr>
+                    <a:xfrm>
+                      <a:off x="0" y="0"/>
+                      <a:ext cx="5720715" cy="2324100"/>
+                    </a:xfrm>
+                    <a:prstGeom prst="rect">
+                      <a:avLst/>
+                    </a:prstGeom>
+                    <a:ln w="38100" cap="sq">
+                      <a:solidFill>
+                        <a:srgbClr val="000000"/>
+                      </a:solidFill>
+                      <a:prstDash val="solid"/>
+                      <a:miter lim="800000"/>
+                    </a:ln>
+                    <a:effectLst>
+                      <a:outerShdw blurRad="50800" dist="38100" dir="2700000" algn="tl" rotWithShape="0">
+                        <a:srgbClr val="000000">
+                          <a:alpha val="43000"/>
+                        </a:srgbClr>
+                      </a:outerShdw>
+                    </a:effectLst>
+                  </pic:spPr>
+                </pic:pic>
+              </a:graphicData>
+            </a:graphic>
+            <wp14:sizeRelH relativeFrom="margin">
+              <wp14:pctWidth>0</wp14:pctWidth>
+            </wp14:sizeRelH>
+            <wp14:sizeRelV relativeFrom="margin">
+              <wp14:pctHeight>0</wp14:pctHeight>
+            </wp14:sizeRelV>
+          </wp:anchor>
+        </w:drawing>
+      </w:r>
+    </w:p>
+    <w:p>
+      <w:pPr>
+        <w:jc w:val="right"/>
+      </w:pPr>
+    </w:p>
+    <w:p>
+      <w:pPr>
+        <w:rPr>
+          <w:b/>
+          <w:bCs/>
+          <w:u w:val="single"/>
+        </w:rPr>
+      </w:pPr>
+      <w:r>
+        <w:rPr>
+          <w:b/>
+          <w:bCs/>
+          <w:u w:val="single"/>
+        </w:rPr>
+        <w:lastRenderedPageBreak/>
+        <w:drawing>
+          <wp:anchor distT="0" distB="0" distL="114300" distR="114300" simplePos="0" relativeHeight="251668480" behindDoc="0" locked="0" layoutInCell="1" allowOverlap="1" wp14:anchorId="2AF113D3" wp14:editId="4B94DE77">
+            <wp:simplePos x="0" y="0"/>
+            <wp:positionH relativeFrom="margin">
+              <wp:posOffset>-41646</wp:posOffset>
+            </wp:positionH>
+            <wp:positionV relativeFrom="paragraph">
+              <wp:posOffset>215265</wp:posOffset>
+            </wp:positionV>
+            <wp:extent cx="3281361" cy="1811547"/>
+            <wp:effectExtent l="0" t="0" r="0" b="0"/>
+            <wp:wrapThrough wrapText="bothSides">
+              <wp:wrapPolygon edited="0">
+                <wp:start x="0" y="0"/>
+                <wp:lineTo x="0" y="21358"/>
+                <wp:lineTo x="21445" y="21358"/>
+                <wp:lineTo x="21445" y="0"/>
+                <wp:lineTo x="0" y="0"/>
+              </wp:wrapPolygon>
+            </wp:wrapThrough>
+            <wp:docPr id="1743914462" name="Picture 1" descr="A computer screen shot of a black screen&#10;&#10;Description automatically generated"/>
+            <wp:cNvGraphicFramePr>
+              <a:graphicFrameLocks xmlns:a="http://schemas.openxmlformats.org/drawingml/2006/main" noChangeAspect="1"/>
+            </wp:cNvGraphicFramePr>
+            <a:graphic xmlns:a="http://schemas.openxmlformats.org/drawingml/2006/main">
+              <a:graphicData uri="http://schemas.openxmlformats.org/drawingml/2006/picture">
+                <pic:pic xmlns:pic="http://schemas.openxmlformats.org/drawingml/2006/picture">
+                  <pic:nvPicPr>
+                    <pic:cNvPr id="1743914462" name="Picture 1" descr="A computer screen shot of a black screen&#10;&#10;Description automatically generated"/>
+                    <pic:cNvPicPr/>
+                  </pic:nvPicPr>
+                  <pic:blipFill>
+                    <a:blip r:embed="rId18" cstate="print">
+                      <a:extLst>
+                        <a:ext uri="{28A0092B-C50C-407E-A947-70E740481C1C}">
+                          <a14:useLocalDpi xmlns:a14="http://schemas.microsoft.com/office/drawing/2010/main" val="0"/>
+                        </a:ext>
+                      </a:extLst>
+                    </a:blip>
+                    <a:stretch>
+                      <a:fillRect/>
+                    </a:stretch>
+                  </pic:blipFill>
+                  <pic:spPr>
+                    <a:xfrm>
+                      <a:off x="0" y="0"/>
+                      <a:ext cx="3281361" cy="1811547"/>
+                    </a:xfrm>
+                    <a:prstGeom prst="rect">
+                      <a:avLst/>
+                    </a:prstGeom>
+                  </pic:spPr>
+                </pic:pic>
+              </a:graphicData>
+            </a:graphic>
+          </wp:anchor>
+        </w:drawing>
+      </w:r>
+      <w:r>
+        <w:rPr>
+          <w:b/>
+          <w:bCs/>
+          <w:u w:val="single"/>
+        </w:rPr>
+        <w:t>Customer Table</w:t>
+      </w:r>
+    </w:p>
+    <w:p>
+      <w:pPr>
+        <w:rPr>
+          <w:b/>
+          <w:bCs/>
+          <w:u w:val="single"/>
+        </w:rPr>
+      </w:pPr>
+    </w:p>
+    <w:p>
+      <w:pPr>
+        <w:rPr>
+          <w:b/>
+          <w:bCs/>
+          <w:u w:val="single"/>
+        </w:rPr>
+      </w:pPr>
+    </w:p>
+    <w:p>
+      <w:pPr>
+        <w:rPr>
+          <w:b/>
+          <w:bCs/>
+          <w:u w:val="single"/>
+        </w:rPr>
+      </w:pPr>
+    </w:p>
+    <w:p>
+      <w:pPr>
+        <w:rPr>
+          <w:b/>
+          <w:bCs/>
+          <w:u w:val="single"/>
+        </w:rPr>
+      </w:pPr>
+    </w:p>
+    <w:p>
+      <w:pPr>
+        <w:rPr>
+          <w:b/>
+          <w:bCs/>
+          <w:u w:val="single"/>
+        </w:rPr>
+      </w:pPr>
+    </w:p>
+    <w:p>
+      <w:pPr>
+        <w:rPr>
+          <w:b/>
+          <w:bCs/>
+          <w:u w:val="single"/>
+        </w:rPr>
+      </w:pPr>
+      <w:r>
+        <w:rPr>
+          <w:b/>
+          <w:bCs/>
+          <w:u w:val="single"/>
+        </w:rPr>
+        <w:drawing>
+          <wp:anchor distT="0" distB="0" distL="114300" distR="114300" simplePos="0" relativeHeight="251669504" behindDoc="0" locked="0" layoutInCell="1" allowOverlap="1" wp14:anchorId="25A3551E" wp14:editId="57F6B894">
+            <wp:simplePos x="0" y="0"/>
+            <wp:positionH relativeFrom="margin">
+              <wp:align>center</wp:align>
+            </wp:positionH>
+            <wp:positionV relativeFrom="paragraph">
+              <wp:posOffset>272415</wp:posOffset>
+            </wp:positionV>
+            <wp:extent cx="5731510" cy="2014220"/>
+            <wp:effectExtent l="76200" t="76200" r="135890" b="138430"/>
+            <wp:wrapThrough wrapText="bothSides">
+              <wp:wrapPolygon edited="0">
+                <wp:start x="-144" y="-817"/>
+                <wp:lineTo x="-287" y="-613"/>
+                <wp:lineTo x="-287" y="22063"/>
+                <wp:lineTo x="-144" y="22880"/>
+                <wp:lineTo x="21897" y="22880"/>
+                <wp:lineTo x="22040" y="22267"/>
+                <wp:lineTo x="22040" y="2656"/>
+                <wp:lineTo x="21897" y="-409"/>
+                <wp:lineTo x="21897" y="-817"/>
+                <wp:lineTo x="-144" y="-817"/>
+              </wp:wrapPolygon>
+            </wp:wrapThrough>
+            <wp:docPr id="254000459" name="Picture 1" descr="A screenshot of a computer&#10;&#10;Description automatically generated"/>
+            <wp:cNvGraphicFramePr>
+              <a:graphicFrameLocks xmlns:a="http://schemas.openxmlformats.org/drawingml/2006/main" noChangeAspect="1"/>
+            </wp:cNvGraphicFramePr>
+            <a:graphic xmlns:a="http://schemas.openxmlformats.org/drawingml/2006/main">
+              <a:graphicData uri="http://schemas.openxmlformats.org/drawingml/2006/picture">
+                <pic:pic xmlns:pic="http://schemas.openxmlformats.org/drawingml/2006/picture">
+                  <pic:nvPicPr>
+                    <pic:cNvPr id="254000459" name="Picture 1" descr="A screenshot of a computer&#10;&#10;Description automatically generated"/>
+                    <pic:cNvPicPr/>
+                  </pic:nvPicPr>
+                  <pic:blipFill>
+                    <a:blip r:embed="rId19">
+                      <a:extLst>
+                        <a:ext uri="{28A0092B-C50C-407E-A947-70E740481C1C}">
+                          <a14:useLocalDpi xmlns:a14="http://schemas.microsoft.com/office/drawing/2010/main" val="0"/>
+                        </a:ext>
+                      </a:extLst>
+                    </a:blip>
+                    <a:stretch>
+                      <a:fillRect/>
+                    </a:stretch>
+                  </pic:blipFill>
+                  <pic:spPr>
+                    <a:xfrm>
+                      <a:off x="0" y="0"/>
+                      <a:ext cx="5731510" cy="2014220"/>
+                    </a:xfrm>
+                    <a:prstGeom prst="rect">
+                      <a:avLst/>
+                    </a:prstGeom>
+                    <a:ln w="38100" cap="sq">
+                      <a:solidFill>
+                        <a:srgbClr val="000000"/>
+                      </a:solidFill>
+                      <a:prstDash val="solid"/>
+                      <a:miter lim="800000"/>
+                    </a:ln>
+                    <a:effectLst>
+                      <a:outerShdw blurRad="50800" dist="38100" dir="2700000" algn="tl" rotWithShape="0">
+                        <a:srgbClr val="000000">
+                          <a:alpha val="43000"/>
+                        </a:srgbClr>
+                      </a:outerShdw>
+                    </a:effectLst>
+                  </pic:spPr>
+                </pic:pic>
+              </a:graphicData>
+            </a:graphic>
+          </wp:anchor>
+        </w:drawing>
+      </w:r>
+    </w:p>
+    <w:p>
+      <w:pPr>
+        <w:rPr>
+          <w:b/>
+          <w:bCs/>
+          <w:u w:val="single"/>
+        </w:rPr>
+      </w:pPr>
+      <w:r>
+        <w:rPr>
+          <w:b/>
+          <w:bCs/>
+          <w:u w:val="single"/>
+        </w:rPr>
+        <w:drawing>
+          <wp:anchor distT="0" distB="0" distL="114300" distR="114300" simplePos="0" relativeHeight="251670528" behindDoc="0" locked="0" layoutInCell="1" allowOverlap="1" wp14:anchorId="12A6801E" wp14:editId="1D6DCF28">
+            <wp:simplePos x="0" y="0"/>
+            <wp:positionH relativeFrom="margin">
+              <wp:posOffset>-52394</wp:posOffset>
+            </wp:positionH>
+            <wp:positionV relativeFrom="paragraph">
+              <wp:posOffset>2384210</wp:posOffset>
+            </wp:positionV>
+            <wp:extent cx="3299460" cy="2147570"/>
+            <wp:effectExtent l="0" t="0" r="0" b="5080"/>
+            <wp:wrapThrough wrapText="bothSides">
+              <wp:wrapPolygon edited="0">
+                <wp:start x="0" y="0"/>
+                <wp:lineTo x="0" y="21459"/>
+                <wp:lineTo x="21450" y="21459"/>
+                <wp:lineTo x="21450" y="0"/>
+                <wp:lineTo x="0" y="0"/>
+              </wp:wrapPolygon>
+            </wp:wrapThrough>
+            <wp:docPr id="1534029386" name="Picture 1" descr="A computer screen with text on it&#10;&#10;Description automatically generated"/>
+            <wp:cNvGraphicFramePr>
+              <a:graphicFrameLocks xmlns:a="http://schemas.openxmlformats.org/drawingml/2006/main" noChangeAspect="1"/>
+            </wp:cNvGraphicFramePr>
+            <a:graphic xmlns:a="http://schemas.openxmlformats.org/drawingml/2006/main">
+              <a:graphicData uri="http://schemas.openxmlformats.org/drawingml/2006/picture">
+                <pic:pic xmlns:pic="http://schemas.openxmlformats.org/drawingml/2006/picture">
+                  <pic:nvPicPr>
+                    <pic:cNvPr id="1534029386" name="Picture 1" descr="A computer screen with text on it&#10;&#10;Description automatically generated"/>
+                    <pic:cNvPicPr/>
+                  </pic:nvPicPr>
+                  <pic:blipFill>
+                    <a:blip r:embed="rId20">
+                      <a:extLst>
+                        <a:ext uri="{28A0092B-C50C-407E-A947-70E740481C1C}">
+                          <a14:useLocalDpi xmlns:a14="http://schemas.microsoft.com/office/drawing/2010/main" val="0"/>
+                        </a:ext>
+                      </a:extLst>
+                    </a:blip>
+                    <a:stretch>
+                      <a:fillRect/>
+                    </a:stretch>
+                  </pic:blipFill>
+                  <pic:spPr>
+                    <a:xfrm>
+                      <a:off x="0" y="0"/>
+                      <a:ext cx="3299460" cy="2147570"/>
+                    </a:xfrm>
+                    <a:prstGeom prst="rect">
+                      <a:avLst/>
+                    </a:prstGeom>
+                  </pic:spPr>
+                </pic:pic>
+              </a:graphicData>
+            </a:graphic>
+            <wp14:sizeRelH relativeFrom="margin">
+              <wp14:pctWidth>0</wp14:pctWidth>
+            </wp14:sizeRelH>
+            <wp14:sizeRelV relativeFrom="margin">
+              <wp14:pctHeight>0</wp14:pctHeight>
+            </wp14:sizeRelV>
+          </wp:anchor>
+        </w:drawing>
+      </w:r>
+      <w:r>
+        <w:rPr>
+          <w:b/>
+          <w:bCs/>
+          <w:u w:val="single"/>
+        </w:rPr>
+        <w:t>Emergency Table</w:t>
+      </w:r>
+    </w:p>
+    <w:p>
+      <w:pPr>
+        <w:rPr>
+          <w:b/>
+          <w:bCs/>
+          <w:u w:val="single"/>
+        </w:rPr>
+      </w:pPr>
+    </w:p>
+    <w:p>
+      <w:pPr>
+        <w:rPr>
+          <w:b/>
+          <w:bCs/>
+          <w:u w:val="single"/>
+        </w:rPr>
+      </w:pPr>
+    </w:p>
+    <w:p>
+      <w:pPr>
+        <w:rPr>
+          <w:b/>
+          <w:bCs/>
+          <w:u w:val="single"/>
+        </w:rPr>
+      </w:pPr>
+    </w:p>
+    <w:p>
+      <w:pPr>
+        <w:rPr>
+          <w:b/>
+          <w:bCs/>
+          <w:u w:val="single"/>
+        </w:rPr>
+      </w:pPr>
+    </w:p>
+    <w:p>
+      <w:pPr>
+        <w:rPr>
+          <w:b/>
+          <w:bCs/>
+          <w:u w:val="single"/>
+        </w:rPr>
+      </w:pPr>
+    </w:p>
+    <w:p>
+      <w:pPr>
+        <w:rPr>
+          <w:b/>
+          <w:bCs/>
+          <w:u w:val="single"/>
+        </w:rPr>
+      </w:pPr>
+    </w:p>
+    <w:p>
+      <w:pPr>
+        <w:rPr>
+          <w:b/>
+          <w:bCs/>
+          <w:u w:val="single"/>
+        </w:rPr>
+      </w:pPr>
+      <w:r>
+        <w:rPr>
+          <w:b/>
+          <w:bCs/>
+          <w:u w:val="single"/>
+        </w:rPr>
+        <w:drawing>
+          <wp:anchor distT="0" distB="0" distL="114300" distR="114300" simplePos="0" relativeHeight="251671552" behindDoc="0" locked="0" layoutInCell="1" allowOverlap="1" wp14:anchorId="140F2B94" wp14:editId="0B25BEC2">
+            <wp:simplePos x="0" y="0"/>
+            <wp:positionH relativeFrom="column">
+              <wp:posOffset>-19050</wp:posOffset>
+            </wp:positionH>
+            <wp:positionV relativeFrom="paragraph">
+              <wp:posOffset>374015</wp:posOffset>
+            </wp:positionV>
+            <wp:extent cx="5731510" cy="1774190"/>
+            <wp:effectExtent l="76200" t="76200" r="135890" b="130810"/>
+            <wp:wrapThrough wrapText="bothSides">
+              <wp:wrapPolygon edited="0">
+                <wp:start x="-144" y="-928"/>
+                <wp:lineTo x="-287" y="-696"/>
+                <wp:lineTo x="-287" y="22033"/>
+                <wp:lineTo x="-144" y="22961"/>
+                <wp:lineTo x="21897" y="22961"/>
+                <wp:lineTo x="22040" y="21801"/>
+                <wp:lineTo x="22040" y="3015"/>
+                <wp:lineTo x="21897" y="-464"/>
+                <wp:lineTo x="21897" y="-928"/>
+                <wp:lineTo x="-144" y="-928"/>
+              </wp:wrapPolygon>
+            </wp:wrapThrough>
+            <wp:docPr id="2112511940" name="Picture 1" descr="A screenshot of a computer&#10;&#10;Description automatically generated"/>
+            <wp:cNvGraphicFramePr>
+              <a:graphicFrameLocks xmlns:a="http://schemas.openxmlformats.org/drawingml/2006/main" noChangeAspect="1"/>
+            </wp:cNvGraphicFramePr>
+            <a:graphic xmlns:a="http://schemas.openxmlformats.org/drawingml/2006/main">
+              <a:graphicData uri="http://schemas.openxmlformats.org/drawingml/2006/picture">
+                <pic:pic xmlns:pic="http://schemas.openxmlformats.org/drawingml/2006/picture">
+                  <pic:nvPicPr>
+                    <pic:cNvPr id="2112511940" name="Picture 1" descr="A screenshot of a computer&#10;&#10;Description automatically generated"/>
+                    <pic:cNvPicPr/>
+                  </pic:nvPicPr>
+                  <pic:blipFill>
+                    <a:blip r:embed="rId21">
+                      <a:extLst>
+                        <a:ext uri="{28A0092B-C50C-407E-A947-70E740481C1C}">
+                          <a14:useLocalDpi xmlns:a14="http://schemas.microsoft.com/office/drawing/2010/main" val="0"/>
+                        </a:ext>
+                      </a:extLst>
+                    </a:blip>
+                    <a:stretch>
+                      <a:fillRect/>
+                    </a:stretch>
+                  </pic:blipFill>
+                  <pic:spPr>
+                    <a:xfrm>
+                      <a:off x="0" y="0"/>
+                      <a:ext cx="5731510" cy="1774190"/>
+                    </a:xfrm>
+                    <a:prstGeom prst="rect">
+                      <a:avLst/>
+                    </a:prstGeom>
+                    <a:ln w="38100" cap="sq">
+                      <a:solidFill>
+                        <a:srgbClr val="000000"/>
+                      </a:solidFill>
+                      <a:prstDash val="solid"/>
+                      <a:miter lim="800000"/>
+                    </a:ln>
+                    <a:effectLst>
+                      <a:outerShdw blurRad="50800" dist="38100" dir="2700000" algn="tl" rotWithShape="0">
+                        <a:srgbClr val="000000">
+                          <a:alpha val="43000"/>
+                        </a:srgbClr>
+                      </a:outerShdw>
+                    </a:effectLst>
+                  </pic:spPr>
+                </pic:pic>
+              </a:graphicData>
+            </a:graphic>
+            <wp14:sizeRelH relativeFrom="margin">
+              <wp14:pctWidth>0</wp14:pctWidth>
+            </wp14:sizeRelH>
+            <wp14:sizeRelV relativeFrom="margin">
+              <wp14:pctHeight>0</wp14:pctHeight>
+            </wp14:sizeRelV>
+          </wp:anchor>
+        </w:drawing>
+      </w:r>
+    </w:p>
+    <w:p>
+      <w:pPr>
+        <w:rPr>
+          <w:b/>
+          <w:bCs/>
+          <w:u w:val="single"/>
+        </w:rPr>
+      </w:pPr>
+      <w:r>
+        <w:rPr>
+          <w:b/>
+          <w:bCs/>
+          <w:u w:val="single"/>
+        </w:rPr>
+        <w:lastRenderedPageBreak/>
+        <w:drawing>
+          <wp:anchor distT="0" distB="0" distL="114300" distR="114300" simplePos="0" relativeHeight="251672576" behindDoc="0" locked="0" layoutInCell="1" allowOverlap="1" wp14:anchorId="6D10A09D" wp14:editId="62394EE7">
+            <wp:simplePos x="0" y="0"/>
+            <wp:positionH relativeFrom="column">
+              <wp:posOffset>-69012</wp:posOffset>
+            </wp:positionH>
+            <wp:positionV relativeFrom="paragraph">
+              <wp:posOffset>232614</wp:posOffset>
+            </wp:positionV>
+            <wp:extent cx="3632951" cy="1716656"/>
+            <wp:effectExtent l="0" t="0" r="5715" b="0"/>
+            <wp:wrapThrough wrapText="bothSides">
+              <wp:wrapPolygon edited="0">
+                <wp:start x="0" y="0"/>
+                <wp:lineTo x="0" y="21336"/>
+                <wp:lineTo x="21521" y="21336"/>
+                <wp:lineTo x="21521" y="0"/>
+                <wp:lineTo x="0" y="0"/>
+              </wp:wrapPolygon>
+            </wp:wrapThrough>
+            <wp:docPr id="751178232" name="Picture 1" descr="A screen shot of a computer program&#10;&#10;Description automatically generated"/>
+            <wp:cNvGraphicFramePr>
+              <a:graphicFrameLocks xmlns:a="http://schemas.openxmlformats.org/drawingml/2006/main" noChangeAspect="1"/>
+            </wp:cNvGraphicFramePr>
+            <a:graphic xmlns:a="http://schemas.openxmlformats.org/drawingml/2006/main">
+              <a:graphicData uri="http://schemas.openxmlformats.org/drawingml/2006/picture">
+                <pic:pic xmlns:pic="http://schemas.openxmlformats.org/drawingml/2006/picture">
+                  <pic:nvPicPr>
+                    <pic:cNvPr id="751178232" name="Picture 1" descr="A screen shot of a computer program&#10;&#10;Description automatically generated"/>
+                    <pic:cNvPicPr/>
+                  </pic:nvPicPr>
+                  <pic:blipFill>
+                    <a:blip r:embed="rId22" cstate="print">
+                      <a:extLst>
+                        <a:ext uri="{28A0092B-C50C-407E-A947-70E740481C1C}">
+                          <a14:useLocalDpi xmlns:a14="http://schemas.microsoft.com/office/drawing/2010/main" val="0"/>
+                        </a:ext>
+                      </a:extLst>
+                    </a:blip>
+                    <a:stretch>
+                      <a:fillRect/>
+                    </a:stretch>
+                  </pic:blipFill>
+                  <pic:spPr>
+                    <a:xfrm>
+                      <a:off x="0" y="0"/>
+                      <a:ext cx="3632951" cy="1716656"/>
+                    </a:xfrm>
+                    <a:prstGeom prst="rect">
+                      <a:avLst/>
+                    </a:prstGeom>
+                  </pic:spPr>
+                </pic:pic>
+              </a:graphicData>
+            </a:graphic>
+          </wp:anchor>
+        </w:drawing>
+      </w:r>
+      <w:r>
+        <w:rPr>
+          <w:b/>
+          <w:bCs/>
+          <w:u w:val="single"/>
+        </w:rPr>
+        <w:t>Schedule Table</w:t>
+      </w:r>
+    </w:p>
+    <w:p>
+      <w:pPr>
+        <w:rPr>
+          <w:b/>
+          <w:bCs/>
+          <w:u w:val="single"/>
+        </w:rPr>
+      </w:pPr>
+    </w:p>
+    <w:p>
+      <w:pPr>
+        <w:rPr>
+          <w:b/>
+          <w:bCs/>
+          <w:u w:val="single"/>
+        </w:rPr>
+      </w:pPr>
+    </w:p>
+    <w:p>
+      <w:pPr>
+        <w:rPr>
+          <w:b/>
+          <w:bCs/>
+          <w:u w:val="single"/>
+        </w:rPr>
+      </w:pPr>
+    </w:p>
+    <w:p>
+      <w:pPr>
+        <w:rPr>
+          <w:b/>
+          <w:bCs/>
+          <w:u w:val="single"/>
+        </w:rPr>
+      </w:pPr>
+    </w:p>
+    <w:p>
+      <w:pPr>
+        <w:rPr>
+          <w:b/>
+          <w:bCs/>
+          <w:u w:val="single"/>
+        </w:rPr>
+      </w:pPr>
+      <w:r>
+        <w:rPr>
+          <w:b/>
+          <w:bCs/>
+          <w:u w:val="single"/>
+        </w:rPr>
+        <w:drawing>
+          <wp:anchor distT="0" distB="0" distL="114300" distR="114300" simplePos="0" relativeHeight="251673600" behindDoc="0" locked="0" layoutInCell="1" allowOverlap="1" wp14:anchorId="3E73EA46" wp14:editId="23528683">
+            <wp:simplePos x="0" y="0"/>
+            <wp:positionH relativeFrom="margin">
+              <wp:align>center</wp:align>
+            </wp:positionH>
+            <wp:positionV relativeFrom="paragraph">
+              <wp:posOffset>509905</wp:posOffset>
+            </wp:positionV>
+            <wp:extent cx="5731510" cy="1703070"/>
+            <wp:effectExtent l="76200" t="76200" r="135890" b="125730"/>
+            <wp:wrapThrough wrapText="bothSides">
+              <wp:wrapPolygon edited="0">
+                <wp:start x="-144" y="-966"/>
+                <wp:lineTo x="-287" y="-725"/>
+                <wp:lineTo x="-287" y="21987"/>
+                <wp:lineTo x="-144" y="22953"/>
+                <wp:lineTo x="21897" y="22953"/>
+                <wp:lineTo x="22040" y="22470"/>
+                <wp:lineTo x="22040" y="3141"/>
+                <wp:lineTo x="21897" y="-483"/>
+                <wp:lineTo x="21897" y="-966"/>
+                <wp:lineTo x="-144" y="-966"/>
+              </wp:wrapPolygon>
+            </wp:wrapThrough>
+            <wp:docPr id="1516583033" name="Picture 1" descr="A screenshot of a computer&#10;&#10;Description automatically generated"/>
+            <wp:cNvGraphicFramePr>
+              <a:graphicFrameLocks xmlns:a="http://schemas.openxmlformats.org/drawingml/2006/main" noChangeAspect="1"/>
+            </wp:cNvGraphicFramePr>
+            <a:graphic xmlns:a="http://schemas.openxmlformats.org/drawingml/2006/main">
+              <a:graphicData uri="http://schemas.openxmlformats.org/drawingml/2006/picture">
+                <pic:pic xmlns:pic="http://schemas.openxmlformats.org/drawingml/2006/picture">
+                  <pic:nvPicPr>
+                    <pic:cNvPr id="1516583033" name="Picture 1" descr="A screenshot of a computer&#10;&#10;Description automatically generated"/>
+                    <pic:cNvPicPr/>
+                  </pic:nvPicPr>
+                  <pic:blipFill>
+                    <a:blip r:embed="rId23">
+                      <a:extLst>
+                        <a:ext uri="{28A0092B-C50C-407E-A947-70E740481C1C}">
+                          <a14:useLocalDpi xmlns:a14="http://schemas.microsoft.com/office/drawing/2010/main" val="0"/>
+                        </a:ext>
+                      </a:extLst>
+                    </a:blip>
+                    <a:stretch>
+                      <a:fillRect/>
+                    </a:stretch>
+                  </pic:blipFill>
+                  <pic:spPr>
+                    <a:xfrm>
+                      <a:off x="0" y="0"/>
+                      <a:ext cx="5731510" cy="1703070"/>
+                    </a:xfrm>
+                    <a:prstGeom prst="rect">
+                      <a:avLst/>
+                    </a:prstGeom>
+                    <a:ln w="38100" cap="sq">
+                      <a:solidFill>
+                        <a:srgbClr val="000000"/>
+                      </a:solidFill>
+                      <a:prstDash val="solid"/>
+                      <a:miter lim="800000"/>
+                    </a:ln>
+                    <a:effectLst>
+                      <a:outerShdw blurRad="50800" dist="38100" dir="2700000" algn="tl" rotWithShape="0">
+                        <a:srgbClr val="000000">
+                          <a:alpha val="43000"/>
+                        </a:srgbClr>
+                      </a:outerShdw>
+                    </a:effectLst>
+                  </pic:spPr>
+                </pic:pic>
+              </a:graphicData>
+            </a:graphic>
+          </wp:anchor>
+        </w:drawing>
+      </w:r>
+    </w:p>
+    <w:p>
+      <w:pPr>
+        <w:rPr>
+          <w:b/>
+          <w:bCs/>
+          <w:u w:val="single"/>
+        </w:rPr>
+      </w:pPr>
+      <w:r>
+        <w:rPr>
+          <w:b/>
+          <w:bCs/>
+          <w:u w:val="single"/>
+        </w:rPr>
+        <w:drawing>
+          <wp:anchor distT="0" distB="0" distL="114300" distR="114300" simplePos="0" relativeHeight="251674624" behindDoc="0" locked="0" layoutInCell="1" allowOverlap="1" wp14:anchorId="56F80EBD" wp14:editId="4142F44D">
+            <wp:simplePos x="0" y="0"/>
+            <wp:positionH relativeFrom="column">
+              <wp:posOffset>-94891</wp:posOffset>
+            </wp:positionH>
+            <wp:positionV relativeFrom="paragraph">
+              <wp:posOffset>2387385</wp:posOffset>
+            </wp:positionV>
+            <wp:extent cx="3579962" cy="2190178"/>
+            <wp:effectExtent l="0" t="0" r="1905" b="635"/>
+            <wp:wrapThrough wrapText="bothSides">
+              <wp:wrapPolygon edited="0">
+                <wp:start x="0" y="0"/>
+                <wp:lineTo x="0" y="21418"/>
+                <wp:lineTo x="21497" y="21418"/>
+                <wp:lineTo x="21497" y="0"/>
+                <wp:lineTo x="0" y="0"/>
+              </wp:wrapPolygon>
+            </wp:wrapThrough>
+            <wp:docPr id="989085722" name="Picture 1" descr="A computer screen with white text&#10;&#10;Description automatically generated"/>
+            <wp:cNvGraphicFramePr>
+              <a:graphicFrameLocks xmlns:a="http://schemas.openxmlformats.org/drawingml/2006/main" noChangeAspect="1"/>
+            </wp:cNvGraphicFramePr>
+            <a:graphic xmlns:a="http://schemas.openxmlformats.org/drawingml/2006/main">
+              <a:graphicData uri="http://schemas.openxmlformats.org/drawingml/2006/picture">
+                <pic:pic xmlns:pic="http://schemas.openxmlformats.org/drawingml/2006/picture">
+                  <pic:nvPicPr>
+                    <pic:cNvPr id="989085722" name="Picture 1" descr="A computer screen with white text&#10;&#10;Description automatically generated"/>
+                    <pic:cNvPicPr/>
+                  </pic:nvPicPr>
+                  <pic:blipFill>
+                    <a:blip r:embed="rId24">
+                      <a:extLst>
+                        <a:ext uri="{28A0092B-C50C-407E-A947-70E740481C1C}">
+                          <a14:useLocalDpi xmlns:a14="http://schemas.microsoft.com/office/drawing/2010/main" val="0"/>
+                        </a:ext>
+                      </a:extLst>
+                    </a:blip>
+                    <a:stretch>
+                      <a:fillRect/>
+                    </a:stretch>
+                  </pic:blipFill>
+                  <pic:spPr>
+                    <a:xfrm>
+                      <a:off x="0" y="0"/>
+                      <a:ext cx="3579962" cy="2190178"/>
+                    </a:xfrm>
+                    <a:prstGeom prst="rect">
+                      <a:avLst/>
+                    </a:prstGeom>
+                  </pic:spPr>
+                </pic:pic>
+              </a:graphicData>
+            </a:graphic>
+          </wp:anchor>
+        </w:drawing>
+      </w:r>
+      <w:r>
+        <w:rPr>
+          <w:b/>
+          <w:bCs/>
+          <w:u w:val="single"/>
+        </w:rPr>
+        <w:t>Station Table</w:t>
+      </w:r>
+    </w:p>
+    <w:p>
+      <w:pPr>
+        <w:rPr>
+          <w:b/>
+          <w:bCs/>
+          <w:u w:val="single"/>
+        </w:rPr>
+      </w:pPr>
+    </w:p>
+    <w:p>
+      <w:pPr>
+        <w:rPr>
+          <w:b/>
+          <w:bCs/>
+          <w:u w:val="single"/>
+        </w:rPr>
+      </w:pPr>
+    </w:p>
+    <w:p>
+      <w:pPr>
+        <w:rPr>
+          <w:b/>
+          <w:bCs/>
+          <w:u w:val="single"/>
+        </w:rPr>
+      </w:pPr>
+    </w:p>
+    <w:p>
+      <w:pPr>
+        <w:rPr>
+          <w:b/>
+          <w:bCs/>
+          <w:u w:val="single"/>
+        </w:rPr>
+      </w:pPr>
+    </w:p>
+    <w:p>
+      <w:pPr>
+        <w:rPr>
+          <w:b/>
+          <w:bCs/>
+          <w:u w:val="single"/>
+        </w:rPr>
+      </w:pPr>
+    </w:p>
+    <w:p>
+      <w:pPr>
+        <w:rPr>
+          <w:b/>
+          <w:bCs/>
+          <w:u w:val="single"/>
+        </w:rPr>
+      </w:pPr>
+    </w:p>
+    <w:p>
+      <w:pPr>
+        <w:rPr>
+          <w:b/>
+          <w:bCs/>
+          <w:u w:val="single"/>
+        </w:rPr>
+      </w:pPr>
+      <w:r>
+        <w:rPr>
+          <w:b/>
+          <w:bCs/>
+          <w:u w:val="single"/>
+        </w:rPr>
+        <w:drawing>
+          <wp:anchor distT="0" distB="0" distL="114300" distR="114300" simplePos="0" relativeHeight="251675648" behindDoc="0" locked="0" layoutInCell="1" allowOverlap="1" wp14:anchorId="377C6679" wp14:editId="33B64ED1">
+            <wp:simplePos x="0" y="0"/>
+            <wp:positionH relativeFrom="column">
+              <wp:posOffset>-88265</wp:posOffset>
+            </wp:positionH>
+            <wp:positionV relativeFrom="paragraph">
+              <wp:posOffset>420370</wp:posOffset>
+            </wp:positionV>
+            <wp:extent cx="5843905" cy="2157730"/>
+            <wp:effectExtent l="76200" t="76200" r="137795" b="128270"/>
+            <wp:wrapThrough wrapText="bothSides">
+              <wp:wrapPolygon edited="0">
+                <wp:start x="-141" y="-763"/>
+                <wp:lineTo x="-282" y="-572"/>
+                <wp:lineTo x="-282" y="21931"/>
+                <wp:lineTo x="-141" y="22693"/>
+                <wp:lineTo x="21898" y="22693"/>
+                <wp:lineTo x="22039" y="20977"/>
+                <wp:lineTo x="22039" y="2479"/>
+                <wp:lineTo x="21898" y="-381"/>
+                <wp:lineTo x="21898" y="-763"/>
+                <wp:lineTo x="-141" y="-763"/>
+              </wp:wrapPolygon>
+            </wp:wrapThrough>
+            <wp:docPr id="761442034" name="Picture 1" descr="A screenshot of a computer&#10;&#10;Description automatically generated"/>
+            <wp:cNvGraphicFramePr>
+              <a:graphicFrameLocks xmlns:a="http://schemas.openxmlformats.org/drawingml/2006/main" noChangeAspect="1"/>
+            </wp:cNvGraphicFramePr>
+            <a:graphic xmlns:a="http://schemas.openxmlformats.org/drawingml/2006/main">
+              <a:graphicData uri="http://schemas.openxmlformats.org/drawingml/2006/picture">
+                <pic:pic xmlns:pic="http://schemas.openxmlformats.org/drawingml/2006/picture">
+                  <pic:nvPicPr>
+                    <pic:cNvPr id="761442034" name="Picture 1" descr="A screenshot of a computer&#10;&#10;Description automatically generated"/>
+                    <pic:cNvPicPr/>
+                  </pic:nvPicPr>
+                  <pic:blipFill>
+                    <a:blip r:embed="rId25">
+                      <a:extLst>
+                        <a:ext uri="{28A0092B-C50C-407E-A947-70E740481C1C}">
+                          <a14:useLocalDpi xmlns:a14="http://schemas.microsoft.com/office/drawing/2010/main" val="0"/>
+                        </a:ext>
+                      </a:extLst>
+                    </a:blip>
+                    <a:stretch>
+                      <a:fillRect/>
+                    </a:stretch>
+                  </pic:blipFill>
+                  <pic:spPr>
+                    <a:xfrm>
+                      <a:off x="0" y="0"/>
+                      <a:ext cx="5843905" cy="2157730"/>
+                    </a:xfrm>
+                    <a:prstGeom prst="rect">
+                      <a:avLst/>
+                    </a:prstGeom>
+                    <a:ln w="38100" cap="sq">
+                      <a:solidFill>
+                        <a:srgbClr val="000000"/>
+                      </a:solidFill>
+                      <a:prstDash val="solid"/>
+                      <a:miter lim="800000"/>
+                    </a:ln>
+                    <a:effectLst>
+                      <a:outerShdw blurRad="50800" dist="38100" dir="2700000" algn="tl" rotWithShape="0">
+                        <a:srgbClr val="000000">
+                          <a:alpha val="43000"/>
+                        </a:srgbClr>
+                      </a:outerShdw>
+                    </a:effectLst>
+                  </pic:spPr>
+                </pic:pic>
+              </a:graphicData>
+            </a:graphic>
+            <wp14:sizeRelH relativeFrom="margin">
+              <wp14:pctWidth>0</wp14:pctWidth>
+            </wp14:sizeRelH>
+            <wp14:sizeRelV relativeFrom="margin">
+              <wp14:pctHeight>0</wp14:pctHeight>
+            </wp14:sizeRelV>
+          </wp:anchor>
+        </w:drawing>
+      </w:r>
+    </w:p>
+    <w:p>
+      <w:pPr>
+        <w:rPr>
+          <w:b/>
+          <w:bCs/>
+          <w:u w:val="single"/>
+        </w:rPr>
+      </w:pPr>
+      <w:r>
+        <w:rPr>
+          <w:b/>
+          <w:bCs/>
+          <w:u w:val="single"/>
+        </w:rPr>
+        <w:lastRenderedPageBreak/>
+        <w:t>Train Table</w:t>
+      </w:r>
+    </w:p>
+    <w:p>
+      <w:pPr>
+        <w:rPr>
+          <w:b/>
+          <w:bCs/>
+          <w:u w:val="single"/>
+        </w:rPr>
+      </w:pPr>
+    </w:p>
+    <w:p>
+      <w:pPr>
+        <w:rPr>
+          <w:b/>
+          <w:bCs/>
+          <w:u w:val="single"/>
+        </w:rPr>
+      </w:pPr>
+      <w:r>
+        <w:rPr>
+          <w:b/>
+          <w:bCs/>
+          <w:u w:val="single"/>
+        </w:rPr>
+        <w:drawing>
+          <wp:anchor distT="0" distB="0" distL="114300" distR="114300" simplePos="0" relativeHeight="251676672" behindDoc="0" locked="0" layoutInCell="1" allowOverlap="1" wp14:anchorId="1E9B7517" wp14:editId="2C0F4E3D">
+            <wp:simplePos x="0" y="0"/>
+            <wp:positionH relativeFrom="margin">
+              <wp:align>left</wp:align>
+            </wp:positionH>
+            <wp:positionV relativeFrom="paragraph">
+              <wp:posOffset>148123</wp:posOffset>
+            </wp:positionV>
+            <wp:extent cx="4688205" cy="3070860"/>
+            <wp:effectExtent l="0" t="0" r="0" b="0"/>
+            <wp:wrapThrough wrapText="bothSides">
+              <wp:wrapPolygon edited="0">
+                <wp:start x="0" y="0"/>
+                <wp:lineTo x="0" y="21439"/>
+                <wp:lineTo x="21503" y="21439"/>
+                <wp:lineTo x="21503" y="0"/>
+                <wp:lineTo x="0" y="0"/>
+              </wp:wrapPolygon>
+            </wp:wrapThrough>
+            <wp:docPr id="1536801101" name="Picture 1" descr="A computer screen with white text&#10;&#10;Description automatically generated"/>
+            <wp:cNvGraphicFramePr>
+              <a:graphicFrameLocks xmlns:a="http://schemas.openxmlformats.org/drawingml/2006/main" noChangeAspect="1"/>
+            </wp:cNvGraphicFramePr>
+            <a:graphic xmlns:a="http://schemas.openxmlformats.org/drawingml/2006/main">
+              <a:graphicData uri="http://schemas.openxmlformats.org/drawingml/2006/picture">
+                <pic:pic xmlns:pic="http://schemas.openxmlformats.org/drawingml/2006/picture">
+                  <pic:nvPicPr>
+                    <pic:cNvPr id="1536801101" name="Picture 1" descr="A computer screen with white text&#10;&#10;Description automatically generated"/>
+                    <pic:cNvPicPr/>
+                  </pic:nvPicPr>
+                  <pic:blipFill>
+                    <a:blip r:embed="rId26" cstate="print">
+                      <a:extLst>
+                        <a:ext uri="{28A0092B-C50C-407E-A947-70E740481C1C}">
+                          <a14:useLocalDpi xmlns:a14="http://schemas.microsoft.com/office/drawing/2010/main" val="0"/>
+                        </a:ext>
+                      </a:extLst>
+                    </a:blip>
+                    <a:stretch>
+                      <a:fillRect/>
+                    </a:stretch>
+                  </pic:blipFill>
+                  <pic:spPr>
+                    <a:xfrm>
+                      <a:off x="0" y="0"/>
+                      <a:ext cx="4688205" cy="3070860"/>
+                    </a:xfrm>
+                    <a:prstGeom prst="rect">
+                      <a:avLst/>
+                    </a:prstGeom>
+                  </pic:spPr>
+                </pic:pic>
+              </a:graphicData>
+            </a:graphic>
+            <wp14:sizeRelH relativeFrom="margin">
+              <wp14:pctWidth>0</wp14:pctWidth>
+            </wp14:sizeRelH>
+            <wp14:sizeRelV relativeFrom="margin">
+              <wp14:pctHeight>0</wp14:pctHeight>
+            </wp14:sizeRelV>
+          </wp:anchor>
+        </w:drawing>
+      </w:r>
+    </w:p>
+    <w:p>
+      <w:pPr>
+        <w:rPr>
+          <w:b/>
+          <w:bCs/>
+          <w:u w:val="single"/>
+        </w:rPr>
+      </w:pPr>
+    </w:p>
+    <w:p>
+      <w:pPr>
+        <w:rPr>
+          <w:b/>
+          <w:bCs/>
+          <w:u w:val="single"/>
+        </w:rPr>
+      </w:pPr>
+    </w:p>
+    <w:p>
+      <w:pPr>
+        <w:rPr>
+          <w:b/>
+          <w:bCs/>
+          <w:u w:val="single"/>
+        </w:rPr>
+      </w:pPr>
+    </w:p>
+    <w:p>
+      <w:pPr>
+        <w:rPr>
+          <w:b/>
+          <w:bCs/>
+          <w:u w:val="single"/>
+        </w:rPr>
+      </w:pPr>
+    </w:p>
+    <w:p>
+      <w:pPr>
+        <w:rPr>
+          <w:b/>
+          <w:bCs/>
+          <w:u w:val="single"/>
+        </w:rPr>
+      </w:pPr>
+    </w:p>
+    <w:p>
+      <w:pPr>
+        <w:rPr>
+          <w:b/>
+          <w:bCs/>
+          <w:u w:val="single"/>
+        </w:rPr>
+      </w:pPr>
+    </w:p>
+    <w:p>
+      <w:pPr>
+        <w:rPr>
+          <w:b/>
+          <w:bCs/>
+          <w:u w:val="single"/>
+        </w:rPr>
+      </w:pPr>
+    </w:p>
+    <w:p>
+      <w:pPr>
+        <w:rPr>
+          <w:b/>
+          <w:bCs/>
+          <w:u w:val="single"/>
+        </w:rPr>
+      </w:pPr>
+      <w:r>
+        <w:rPr>
+          <w:b/>
+          <w:bCs/>
+          <w:u w:val="single"/>
+        </w:rPr>
+        <w:drawing>
+          <wp:anchor distT="0" distB="0" distL="114300" distR="114300" simplePos="0" relativeHeight="251677696" behindDoc="0" locked="0" layoutInCell="1" allowOverlap="1" wp14:anchorId="691AE1EA" wp14:editId="79AD5B14">
+            <wp:simplePos x="0" y="0"/>
+            <wp:positionH relativeFrom="column">
+              <wp:posOffset>1330</wp:posOffset>
+            </wp:positionH>
+            <wp:positionV relativeFrom="paragraph">
+              <wp:posOffset>1020529</wp:posOffset>
+            </wp:positionV>
+            <wp:extent cx="5731510" cy="3035300"/>
+            <wp:effectExtent l="76200" t="76200" r="135890" b="127000"/>
+            <wp:wrapThrough wrapText="bothSides">
+              <wp:wrapPolygon edited="0">
+                <wp:start x="-144" y="-542"/>
+                <wp:lineTo x="-287" y="-407"/>
+                <wp:lineTo x="-287" y="21826"/>
+                <wp:lineTo x="-144" y="22368"/>
+                <wp:lineTo x="21897" y="22368"/>
+                <wp:lineTo x="22040" y="21419"/>
+                <wp:lineTo x="22040" y="1762"/>
+                <wp:lineTo x="21897" y="-271"/>
+                <wp:lineTo x="21897" y="-542"/>
+                <wp:lineTo x="-144" y="-542"/>
+              </wp:wrapPolygon>
+            </wp:wrapThrough>
+            <wp:docPr id="1772551878" name="Picture 1" descr="A screenshot of a computer&#10;&#10;Description automatically generated"/>
+            <wp:cNvGraphicFramePr>
+              <a:graphicFrameLocks xmlns:a="http://schemas.openxmlformats.org/drawingml/2006/main" noChangeAspect="1"/>
+            </wp:cNvGraphicFramePr>
+            <a:graphic xmlns:a="http://schemas.openxmlformats.org/drawingml/2006/main">
+              <a:graphicData uri="http://schemas.openxmlformats.org/drawingml/2006/picture">
+                <pic:pic xmlns:pic="http://schemas.openxmlformats.org/drawingml/2006/picture">
+                  <pic:nvPicPr>
+                    <pic:cNvPr id="1772551878" name="Picture 1" descr="A screenshot of a computer&#10;&#10;Description automatically generated"/>
+                    <pic:cNvPicPr/>
+                  </pic:nvPicPr>
+                  <pic:blipFill>
+                    <a:blip r:embed="rId27">
+                      <a:extLst>
+                        <a:ext uri="{28A0092B-C50C-407E-A947-70E740481C1C}">
+                          <a14:useLocalDpi xmlns:a14="http://schemas.microsoft.com/office/drawing/2010/main" val="0"/>
+                        </a:ext>
+                      </a:extLst>
+                    </a:blip>
+                    <a:stretch>
+                      <a:fillRect/>
+                    </a:stretch>
+                  </pic:blipFill>
+                  <pic:spPr>
+                    <a:xfrm>
+                      <a:off x="0" y="0"/>
+                      <a:ext cx="5731510" cy="3035300"/>
+                    </a:xfrm>
+                    <a:prstGeom prst="rect">
+                      <a:avLst/>
+                    </a:prstGeom>
+                    <a:ln w="38100" cap="sq">
+                      <a:solidFill>
+                        <a:srgbClr val="000000"/>
+                      </a:solidFill>
+                      <a:prstDash val="solid"/>
+                      <a:miter lim="800000"/>
+                    </a:ln>
+                    <a:effectLst>
+                      <a:outerShdw blurRad="50800" dist="38100" dir="2700000" algn="tl" rotWithShape="0">
+                        <a:srgbClr val="000000">
+                          <a:alpha val="43000"/>
+                        </a:srgbClr>
+                      </a:outerShdw>
+                    </a:effectLst>
+                  </pic:spPr>
+                </pic:pic>
+              </a:graphicData>
+            </a:graphic>
+          </wp:anchor>
+        </w:drawing>
+      </w:r>
+    </w:p>
+    <w:p/>
+    <w:p/>
+    <w:p/>
+    <w:p>
+      <w:pPr>
+        <w:tabs>
+          <w:tab w:val="left" w:pos="1454"/>
+        </w:tabs>
+      </w:pPr>
+      <w:r>
+        <w:tab/>
+      </w:r>
+    </w:p>
+    <w:p>
+      <w:pPr>
+        <w:tabs>
+          <w:tab w:val="left" w:pos="1454"/>
+        </w:tabs>
+      </w:pPr>
+    </w:p>
+    <w:p>
+      <w:pPr>
+        <w:tabs>
+          <w:tab w:val="left" w:pos="1454"/>
+        </w:tabs>
+      </w:pPr>
+    </w:p>
+    <w:p>
+      <w:pPr>
+        <w:tabs>
+          <w:tab w:val="left" w:pos="1454"/>
+        </w:tabs>
+      </w:pPr>
+    </w:p>
+    <w:p>
+      <w:pPr>
+        <w:tabs>
+          <w:tab w:val="left" w:pos="1454"/>
+        </w:tabs>
+        <w:rPr>
+          <w:b/>
+          <w:bCs/>
+          <w:u w:val="single"/>
+        </w:rPr>
+      </w:pPr>
+      <w:r>
+        <w:rPr>
+          <w:b/>
+          <w:bCs/>
+          <w:u w:val="single"/>
+        </w:rPr>
+        <w:lastRenderedPageBreak/>
+        <w:drawing>
+          <wp:anchor distT="0" distB="0" distL="114300" distR="114300" simplePos="0" relativeHeight="251678720" behindDoc="0" locked="0" layoutInCell="1" allowOverlap="1" wp14:anchorId="0E7ECC12" wp14:editId="673309E4">
+            <wp:simplePos x="0" y="0"/>
+            <wp:positionH relativeFrom="column">
+              <wp:posOffset>-26035</wp:posOffset>
+            </wp:positionH>
+            <wp:positionV relativeFrom="paragraph">
+              <wp:posOffset>215265</wp:posOffset>
+            </wp:positionV>
+            <wp:extent cx="3872865" cy="2374265"/>
+            <wp:effectExtent l="0" t="0" r="0" b="6985"/>
+            <wp:wrapThrough wrapText="bothSides">
+              <wp:wrapPolygon edited="0">
+                <wp:start x="0" y="0"/>
+                <wp:lineTo x="0" y="21490"/>
+                <wp:lineTo x="21462" y="21490"/>
+                <wp:lineTo x="21462" y="0"/>
+                <wp:lineTo x="0" y="0"/>
+              </wp:wrapPolygon>
+            </wp:wrapThrough>
+            <wp:docPr id="1601131987" name="Picture 1" descr="A computer screen with white and blue text&#10;&#10;Description automatically generated"/>
+            <wp:cNvGraphicFramePr>
+              <a:graphicFrameLocks xmlns:a="http://schemas.openxmlformats.org/drawingml/2006/main" noChangeAspect="1"/>
+            </wp:cNvGraphicFramePr>
+            <a:graphic xmlns:a="http://schemas.openxmlformats.org/drawingml/2006/main">
+              <a:graphicData uri="http://schemas.openxmlformats.org/drawingml/2006/picture">
+                <pic:pic xmlns:pic="http://schemas.openxmlformats.org/drawingml/2006/picture">
+                  <pic:nvPicPr>
+                    <pic:cNvPr id="1601131987" name="Picture 1" descr="A computer screen with white and blue text&#10;&#10;Description automatically generated"/>
+                    <pic:cNvPicPr/>
+                  </pic:nvPicPr>
+                  <pic:blipFill>
+                    <a:blip r:embed="rId28" cstate="print">
+                      <a:extLst>
+                        <a:ext uri="{28A0092B-C50C-407E-A947-70E740481C1C}">
+                          <a14:useLocalDpi xmlns:a14="http://schemas.microsoft.com/office/drawing/2010/main" val="0"/>
+                        </a:ext>
+                      </a:extLst>
+                    </a:blip>
+                    <a:stretch>
+                      <a:fillRect/>
+                    </a:stretch>
+                  </pic:blipFill>
+                  <pic:spPr>
+                    <a:xfrm>
+                      <a:off x="0" y="0"/>
+                      <a:ext cx="3872865" cy="2374265"/>
+                    </a:xfrm>
+                    <a:prstGeom prst="rect">
+                      <a:avLst/>
+                    </a:prstGeom>
+                  </pic:spPr>
+                </pic:pic>
+              </a:graphicData>
+            </a:graphic>
+            <wp14:sizeRelH relativeFrom="margin">
+              <wp14:pctWidth>0</wp14:pctWidth>
+            </wp14:sizeRelH>
+            <wp14:sizeRelV relativeFrom="margin">
+              <wp14:pctHeight>0</wp14:pctHeight>
+            </wp14:sizeRelV>
+          </wp:anchor>
+        </w:drawing>
+      </w:r>
+      <w:r>
+        <w:rPr>
+          <w:b/>
+          <w:bCs/>
+          <w:u w:val="single"/>
+        </w:rPr>
+        <w:t>Booking Table</w:t>
+      </w:r>
+    </w:p>
+    <w:p>
+      <w:pPr>
+        <w:tabs>
+          <w:tab w:val="left" w:pos="1454"/>
+        </w:tabs>
+        <w:rPr>
+          <w:b/>
+          <w:bCs/>
+          <w:u w:val="single"/>
+        </w:rPr>
+      </w:pPr>
+    </w:p>
+    <w:p/>
+    <w:p/>
+    <w:p/>
+    <w:p/>
+    <w:p/>
+    <w:p/>
+    <w:p>
+      <w:r>
+        <w:drawing>
+          <wp:anchor distT="0" distB="0" distL="114300" distR="114300" simplePos="0" relativeHeight="251679744" behindDoc="1" locked="0" layoutInCell="1" allowOverlap="1" wp14:anchorId="4C3C4BBE" wp14:editId="6B5BD53D">
+            <wp:simplePos x="0" y="0"/>
+            <wp:positionH relativeFrom="margin">
+              <wp:posOffset>15348</wp:posOffset>
+            </wp:positionH>
+            <wp:positionV relativeFrom="paragraph">
+              <wp:posOffset>249495</wp:posOffset>
+            </wp:positionV>
+            <wp:extent cx="5608320" cy="2421890"/>
+            <wp:effectExtent l="76200" t="76200" r="125730" b="130810"/>
+            <wp:wrapTight wrapText="bothSides">
+              <wp:wrapPolygon edited="0">
+                <wp:start x="-147" y="-680"/>
+                <wp:lineTo x="-293" y="-510"/>
+                <wp:lineTo x="-293" y="21917"/>
+                <wp:lineTo x="-147" y="22597"/>
+                <wp:lineTo x="21864" y="22597"/>
+                <wp:lineTo x="22011" y="21407"/>
+                <wp:lineTo x="22011" y="2209"/>
+                <wp:lineTo x="21864" y="-340"/>
+                <wp:lineTo x="21864" y="-680"/>
+                <wp:lineTo x="-147" y="-680"/>
+              </wp:wrapPolygon>
+            </wp:wrapTight>
+            <wp:docPr id="2065379905" name="Picture 1" descr="A screenshot of a computer&#10;&#10;Description automatically generated"/>
+            <wp:cNvGraphicFramePr>
+              <a:graphicFrameLocks xmlns:a="http://schemas.openxmlformats.org/drawingml/2006/main" noChangeAspect="1"/>
+            </wp:cNvGraphicFramePr>
+            <a:graphic xmlns:a="http://schemas.openxmlformats.org/drawingml/2006/main">
+              <a:graphicData uri="http://schemas.openxmlformats.org/drawingml/2006/picture">
+                <pic:pic xmlns:pic="http://schemas.openxmlformats.org/drawingml/2006/picture">
+                  <pic:nvPicPr>
+                    <pic:cNvPr id="2065379905" name="Picture 1" descr="A screenshot of a computer&#10;&#10;Description automatically generated"/>
+                    <pic:cNvPicPr/>
+                  </pic:nvPicPr>
+                  <pic:blipFill>
+                    <a:blip r:embed="rId29">
+                      <a:extLst>
+                        <a:ext uri="{28A0092B-C50C-407E-A947-70E740481C1C}">
+                          <a14:useLocalDpi xmlns:a14="http://schemas.microsoft.com/office/drawing/2010/main" val="0"/>
+                        </a:ext>
+                      </a:extLst>
+                    </a:blip>
+                    <a:stretch>
+                      <a:fillRect/>
+                    </a:stretch>
+                  </pic:blipFill>
+                  <pic:spPr>
+                    <a:xfrm>
+                      <a:off x="0" y="0"/>
+                      <a:ext cx="5608320" cy="2421890"/>
+                    </a:xfrm>
+                    <a:prstGeom prst="rect">
+                      <a:avLst/>
+                    </a:prstGeom>
+                    <a:ln w="38100" cap="sq">
+                      <a:solidFill>
+                        <a:srgbClr val="000000"/>
+                      </a:solidFill>
+                      <a:prstDash val="solid"/>
+                      <a:miter lim="800000"/>
+                    </a:ln>
+                    <a:effectLst>
+                      <a:outerShdw blurRad="50800" dist="38100" dir="2700000" algn="tl" rotWithShape="0">
+                        <a:srgbClr val="000000">
+                          <a:alpha val="43000"/>
+                        </a:srgbClr>
+                      </a:outerShdw>
+                    </a:effectLst>
+                  </pic:spPr>
+                </pic:pic>
+              </a:graphicData>
+            </a:graphic>
+            <wp14:sizeRelH relativeFrom="margin">
+              <wp14:pctWidth>0</wp14:pctWidth>
+            </wp14:sizeRelH>
+            <wp14:sizeRelV relativeFrom="margin">
+              <wp14:pctHeight>0</wp14:pctHeight>
+            </wp14:sizeRelV>
+          </wp:anchor>
+        </w:drawing>
+      </w:r>
+    </w:p>
+    <w:p>
+      <w:pPr>
+        <w:rPr>
+          <w:b/>
+          <w:bCs/>
+          <w:u w:val="single"/>
+        </w:rPr>
+      </w:pPr>
+      <w:r>
+        <w:drawing>
+          <wp:anchor distT="0" distB="0" distL="114300" distR="114300" simplePos="0" relativeHeight="251680768" behindDoc="0" locked="0" layoutInCell="1" allowOverlap="1" wp14:anchorId="2D0FD9CF" wp14:editId="244E3424">
+            <wp:simplePos x="0" y="0"/>
+            <wp:positionH relativeFrom="margin">
+              <wp:align>left</wp:align>
+            </wp:positionH>
+            <wp:positionV relativeFrom="paragraph">
+              <wp:posOffset>2784152</wp:posOffset>
+            </wp:positionV>
+            <wp:extent cx="3812540" cy="1659255"/>
+            <wp:effectExtent l="0" t="0" r="0" b="0"/>
+            <wp:wrapThrough wrapText="bothSides">
+              <wp:wrapPolygon edited="0">
+                <wp:start x="0" y="0"/>
+                <wp:lineTo x="0" y="21327"/>
+                <wp:lineTo x="21478" y="21327"/>
+                <wp:lineTo x="21478" y="0"/>
+                <wp:lineTo x="0" y="0"/>
+              </wp:wrapPolygon>
+            </wp:wrapThrough>
+            <wp:docPr id="143677333" name="Picture 1" descr="A computer screen with blue and white text&#10;&#10;Description automatically generated"/>
+            <wp:cNvGraphicFramePr>
+              <a:graphicFrameLocks xmlns:a="http://schemas.openxmlformats.org/drawingml/2006/main" noChangeAspect="1"/>
+            </wp:cNvGraphicFramePr>
+            <a:graphic xmlns:a="http://schemas.openxmlformats.org/drawingml/2006/main">
+              <a:graphicData uri="http://schemas.openxmlformats.org/drawingml/2006/picture">
+                <pic:pic xmlns:pic="http://schemas.openxmlformats.org/drawingml/2006/picture">
+                  <pic:nvPicPr>
+                    <pic:cNvPr id="143677333" name="Picture 1" descr="A computer screen with blue and white text&#10;&#10;Description automatically generated"/>
+                    <pic:cNvPicPr/>
+                  </pic:nvPicPr>
+                  <pic:blipFill>
+                    <a:blip r:embed="rId30" cstate="print">
+                      <a:extLst>
+                        <a:ext uri="{28A0092B-C50C-407E-A947-70E740481C1C}">
+                          <a14:useLocalDpi xmlns:a14="http://schemas.microsoft.com/office/drawing/2010/main" val="0"/>
+                        </a:ext>
+                      </a:extLst>
+                    </a:blip>
+                    <a:stretch>
+                      <a:fillRect/>
+                    </a:stretch>
+                  </pic:blipFill>
+                  <pic:spPr>
+                    <a:xfrm>
+                      <a:off x="0" y="0"/>
+                      <a:ext cx="3824084" cy="1664296"/>
+                    </a:xfrm>
+                    <a:prstGeom prst="rect">
+                      <a:avLst/>
+                    </a:prstGeom>
+                  </pic:spPr>
+                </pic:pic>
+              </a:graphicData>
+            </a:graphic>
+            <wp14:sizeRelH relativeFrom="margin">
+              <wp14:pctWidth>0</wp14:pctWidth>
+            </wp14:sizeRelH>
+            <wp14:sizeRelV relativeFrom="margin">
+              <wp14:pctHeight>0</wp14:pctHeight>
+            </wp14:sizeRelV>
+          </wp:anchor>
+        </w:drawing>
+      </w:r>
+      <w:r>
+        <w:rPr>
+          <w:b/>
+          <w:bCs/>
+          <w:u w:val="single"/>
+        </w:rPr>
+        <w:t>Payment Table</w:t>
+      </w:r>
+    </w:p>
+    <w:p/>
+    <w:p/>
+    <w:p/>
+    <w:p/>
+    <w:p>
+      <w:r>
+        <w:drawing>
+          <wp:anchor distT="0" distB="0" distL="114300" distR="114300" simplePos="0" relativeHeight="251681792" behindDoc="0" locked="0" layoutInCell="1" allowOverlap="1" wp14:anchorId="5B414598" wp14:editId="1DC19F34">
+            <wp:simplePos x="0" y="0"/>
+            <wp:positionH relativeFrom="margin">
+              <wp:posOffset>24394</wp:posOffset>
+            </wp:positionH>
+            <wp:positionV relativeFrom="paragraph">
+              <wp:posOffset>403225</wp:posOffset>
+            </wp:positionV>
+            <wp:extent cx="5549900" cy="1441450"/>
+            <wp:effectExtent l="76200" t="76200" r="127000" b="139700"/>
+            <wp:wrapThrough wrapText="bothSides">
+              <wp:wrapPolygon edited="0">
+                <wp:start x="-148" y="-1142"/>
+                <wp:lineTo x="-297" y="-856"/>
+                <wp:lineTo x="-297" y="21981"/>
+                <wp:lineTo x="-148" y="23408"/>
+                <wp:lineTo x="21872" y="23408"/>
+                <wp:lineTo x="22020" y="21981"/>
+                <wp:lineTo x="22020" y="3711"/>
+                <wp:lineTo x="21872" y="-571"/>
+                <wp:lineTo x="21872" y="-1142"/>
+                <wp:lineTo x="-148" y="-1142"/>
+              </wp:wrapPolygon>
+            </wp:wrapThrough>
+            <wp:docPr id="8502589" name="Picture 1" descr="A screenshot of a computer&#10;&#10;Description automatically generated"/>
+            <wp:cNvGraphicFramePr>
+              <a:graphicFrameLocks xmlns:a="http://schemas.openxmlformats.org/drawingml/2006/main" noChangeAspect="1"/>
+            </wp:cNvGraphicFramePr>
+            <a:graphic xmlns:a="http://schemas.openxmlformats.org/drawingml/2006/main">
+              <a:graphicData uri="http://schemas.openxmlformats.org/drawingml/2006/picture">
+                <pic:pic xmlns:pic="http://schemas.openxmlformats.org/drawingml/2006/picture">
+                  <pic:nvPicPr>
+                    <pic:cNvPr id="8502589" name="Picture 1" descr="A screenshot of a computer&#10;&#10;Description automatically generated"/>
+                    <pic:cNvPicPr/>
+                  </pic:nvPicPr>
+                  <pic:blipFill>
+                    <a:blip r:embed="rId31">
+                      <a:extLst>
+                        <a:ext uri="{28A0092B-C50C-407E-A947-70E740481C1C}">
+                          <a14:useLocalDpi xmlns:a14="http://schemas.microsoft.com/office/drawing/2010/main" val="0"/>
+                        </a:ext>
+                      </a:extLst>
+                    </a:blip>
+                    <a:stretch>
+                      <a:fillRect/>
+                    </a:stretch>
+                  </pic:blipFill>
+                  <pic:spPr>
+                    <a:xfrm>
+                      <a:off x="0" y="0"/>
+                      <a:ext cx="5549900" cy="1441450"/>
+                    </a:xfrm>
+                    <a:prstGeom prst="rect">
+                      <a:avLst/>
+                    </a:prstGeom>
+                    <a:ln w="38100" cap="sq">
+                      <a:solidFill>
+                        <a:srgbClr val="000000"/>
+                      </a:solidFill>
+                      <a:prstDash val="solid"/>
+                      <a:miter lim="800000"/>
+                    </a:ln>
+                    <a:effectLst>
+                      <a:outerShdw blurRad="50800" dist="38100" dir="2700000" algn="tl" rotWithShape="0">
+                        <a:srgbClr val="000000">
+                          <a:alpha val="43000"/>
+                        </a:srgbClr>
+                      </a:outerShdw>
+                    </a:effectLst>
+                  </pic:spPr>
+                </pic:pic>
+              </a:graphicData>
+            </a:graphic>
+            <wp14:sizeRelH relativeFrom="margin">
+              <wp14:pctWidth>0</wp14:pctWidth>
+            </wp14:sizeRelH>
+            <wp14:sizeRelV relativeFrom="margin">
+              <wp14:pctHeight>0</wp14:pctHeight>
+            </wp14:sizeRelV>
+          </wp:anchor>
+        </w:drawing>
+      </w:r>
+    </w:p>
+    <w:p/>
+    <w:p/>
     <w:sectPr>
+      <w:footerReference w:type="default" r:id="rId32"/>
       <w:pgSz w:w="11906" w:h="16838" w:code="9"/>
       <w:pgMar w:top="1440" w:right="1440" w:bottom="1440" w:left="1440" w:header="720" w:footer="720" w:gutter="0"/>
       <w:cols w:space="720"/>
@@ -1769,6 +4163,71 @@
 </w:document>
 </file>
 
+<file path=word/endnotes.xml><?xml version="1.0" encoding="utf-8"?>
+<w:endnotes xmlns:wpc="http://schemas.microsoft.com/office/word/2010/wordprocessingCanvas" xmlns:cx="http://schemas.microsoft.com/office/drawing/2014/chartex" xmlns:cx1="http://schemas.microsoft.com/office/drawing/2015/9/8/chartex" xmlns:cx2="http://schemas.microsoft.com/office/drawing/2015/10/21/chartex" xmlns:cx3="http://schemas.microsoft.com/office/drawing/2016/5/9/chartex" xmlns:cx4="http://schemas.microsoft.com/office/drawing/2016/5/10/chartex" xmlns:cx5="http://schemas.microsoft.com/office/drawing/2016/5/11/chartex" xmlns:cx6="http://schemas.microsoft.com/office/drawing/2016/5/12/chartex" xmlns:cx7="http://schemas.microsoft.com/office/drawing/2016/5/13/chartex" xmlns:cx8="http://schemas.microsoft.com/office/drawing/2016/5/14/chartex" xmlns:mc="http://schemas.openxmlformats.org/markup-compatibility/2006" xmlns:aink="http://schemas.microsoft.com/office/drawing/2016/ink" xmlns:am3d="http://schemas.microsoft.com/office/drawing/2017/model3d" xmlns:o="urn:schemas-microsoft-com:office:office" xmlns:oel="http://schemas.microsoft.com/office/2019/extlst" xmlns:r="http://schemas.openxmlformats.org/officeDocument/2006/relationships" xmlns:m="http://schemas.openxmlformats.org/officeDocument/2006/math" xmlns:v="urn:schemas-microsoft-com:vml" xmlns:wp14="http://schemas.microsoft.com/office/word/2010/wordprocessingDrawing" xmlns:wp="http://schemas.openxmlformats.org/drawingml/2006/wordprocessingDrawing" xmlns:w10="urn:schemas-microsoft-com:office:word" xmlns:w="http://schemas.openxmlformats.org/wordprocessingml/2006/main" xmlns:w14="http://schemas.microsoft.com/office/word/2010/wordml" xmlns:w15="http://schemas.microsoft.com/office/word/2012/wordml" xmlns:w16cex="http://schemas.microsoft.com/office/word/2018/wordml/cex" xmlns:w16cid="http://schemas.microsoft.com/office/word/2016/wordml/cid" xmlns:w16="http://schemas.microsoft.com/office/word/2018/wordml" xmlns:w16du="http://schemas.microsoft.com/office/word/2023/wordml/word16du" xmlns:w16sdtdh="http://schemas.microsoft.com/office/word/2020/wordml/sdtdatahash" xmlns:w16se="http://schemas.microsoft.com/office/word/2015/wordml/symex" xmlns:wpg="http://schemas.microsoft.com/office/word/2010/wordprocessingGroup" xmlns:wpi="http://schemas.microsoft.com/office/word/2010/wordprocessingInk" xmlns:wne="http://schemas.microsoft.com/office/word/2006/wordml" xmlns:wps="http://schemas.microsoft.com/office/word/2010/wordprocessingShape" mc:Ignorable="w14 w15 w16se w16cid w16 w16cex w16sdtdh w16du wp14">
+  <w:endnote w:type="separator" w:id="-1">
+    <w:p>
+      <w:pPr>
+        <w:spacing w:after="0" w:line="240" w:lineRule="auto"/>
+      </w:pPr>
+      <w:r>
+        <w:separator/>
+      </w:r>
+    </w:p>
+  </w:endnote>
+  <w:endnote w:type="continuationSeparator" w:id="0">
+    <w:p>
+      <w:pPr>
+        <w:spacing w:after="0" w:line="240" w:lineRule="auto"/>
+      </w:pPr>
+      <w:r>
+        <w:continuationSeparator/>
+      </w:r>
+    </w:p>
+  </w:endnote>
+</w:endnotes>
+</file>
+
+<file path=word/footer1.xml><?xml version="1.0" encoding="utf-8"?>
+<w:ftr xmlns:wpc="http://schemas.microsoft.com/office/word/2010/wordprocessingCanvas" xmlns:cx="http://schemas.microsoft.com/office/drawing/2014/chartex" xmlns:cx1="http://schemas.microsoft.com/office/drawing/2015/9/8/chartex" xmlns:cx2="http://schemas.microsoft.com/office/drawing/2015/10/21/chartex" xmlns:cx3="http://schemas.microsoft.com/office/drawing/2016/5/9/chartex" xmlns:cx4="http://schemas.microsoft.com/office/drawing/2016/5/10/chartex" xmlns:cx5="http://schemas.microsoft.com/office/drawing/2016/5/11/chartex" xmlns:cx6="http://schemas.microsoft.com/office/drawing/2016/5/12/chartex" xmlns:cx7="http://schemas.microsoft.com/office/drawing/2016/5/13/chartex" xmlns:cx8="http://schemas.microsoft.com/office/drawing/2016/5/14/chartex" xmlns:mc="http://schemas.openxmlformats.org/markup-compatibility/2006" xmlns:aink="http://schemas.microsoft.com/office/drawing/2016/ink" xmlns:am3d="http://schemas.microsoft.com/office/drawing/2017/model3d" xmlns:o="urn:schemas-microsoft-com:office:office" xmlns:oel="http://schemas.microsoft.com/office/2019/extlst" xmlns:r="http://schemas.openxmlformats.org/officeDocument/2006/relationships" xmlns:m="http://schemas.openxmlformats.org/officeDocument/2006/math" xmlns:v="urn:schemas-microsoft-com:vml" xmlns:wp14="http://schemas.microsoft.com/office/word/2010/wordprocessingDrawing" xmlns:wp="http://schemas.openxmlformats.org/drawingml/2006/wordprocessingDrawing" xmlns:w10="urn:schemas-microsoft-com:office:word" xmlns:w="http://schemas.openxmlformats.org/wordprocessingml/2006/main" xmlns:w14="http://schemas.microsoft.com/office/word/2010/wordml" xmlns:w15="http://schemas.microsoft.com/office/word/2012/wordml" xmlns:w16cex="http://schemas.microsoft.com/office/word/2018/wordml/cex" xmlns:w16cid="http://schemas.microsoft.com/office/word/2016/wordml/cid" xmlns:w16="http://schemas.microsoft.com/office/word/2018/wordml" xmlns:w16du="http://schemas.microsoft.com/office/word/2023/wordml/word16du" xmlns:w16sdtdh="http://schemas.microsoft.com/office/word/2020/wordml/sdtdatahash" xmlns:w16se="http://schemas.microsoft.com/office/word/2015/wordml/symex" xmlns:wpg="http://schemas.microsoft.com/office/word/2010/wordprocessingGroup" xmlns:wpi="http://schemas.microsoft.com/office/word/2010/wordprocessingInk" xmlns:wne="http://schemas.microsoft.com/office/word/2006/wordml" xmlns:wps="http://schemas.microsoft.com/office/word/2010/wordprocessingShape" mc:Ignorable="w14 w15 w16se w16cid w16 w16cex w16sdtdh w16du wp14">
+  <w:p>
+    <w:pPr>
+      <w:pStyle w:val="Footer"/>
+    </w:pPr>
+  </w:p>
+  <w:p>
+    <w:pPr>
+      <w:pStyle w:val="Footer"/>
+    </w:pPr>
+  </w:p>
+</w:ftr>
+</file>
+
+<file path=word/footnotes.xml><?xml version="1.0" encoding="utf-8"?>
+<w:footnotes xmlns:wpc="http://schemas.microsoft.com/office/word/2010/wordprocessingCanvas" xmlns:cx="http://schemas.microsoft.com/office/drawing/2014/chartex" xmlns:cx1="http://schemas.microsoft.com/office/drawing/2015/9/8/chartex" xmlns:cx2="http://schemas.microsoft.com/office/drawing/2015/10/21/chartex" xmlns:cx3="http://schemas.microsoft.com/office/drawing/2016/5/9/chartex" xmlns:cx4="http://schemas.microsoft.com/office/drawing/2016/5/10/chartex" xmlns:cx5="http://schemas.microsoft.com/office/drawing/2016/5/11/chartex" xmlns:cx6="http://schemas.microsoft.com/office/drawing/2016/5/12/chartex" xmlns:cx7="http://schemas.microsoft.com/office/drawing/2016/5/13/chartex" xmlns:cx8="http://schemas.microsoft.com/office/drawing/2016/5/14/chartex" xmlns:mc="http://schemas.openxmlformats.org/markup-compatibility/2006" xmlns:aink="http://schemas.microsoft.com/office/drawing/2016/ink" xmlns:am3d="http://schemas.microsoft.com/office/drawing/2017/model3d" xmlns:o="urn:schemas-microsoft-com:office:office" xmlns:oel="http://schemas.microsoft.com/office/2019/extlst" xmlns:r="http://schemas.openxmlformats.org/officeDocument/2006/relationships" xmlns:m="http://schemas.openxmlformats.org/officeDocument/2006/math" xmlns:v="urn:schemas-microsoft-com:vml" xmlns:wp14="http://schemas.microsoft.com/office/word/2010/wordprocessingDrawing" xmlns:wp="http://schemas.openxmlformats.org/drawingml/2006/wordprocessingDrawing" xmlns:w10="urn:schemas-microsoft-com:office:word" xmlns:w="http://schemas.openxmlformats.org/wordprocessingml/2006/main" xmlns:w14="http://schemas.microsoft.com/office/word/2010/wordml" xmlns:w15="http://schemas.microsoft.com/office/word/2012/wordml" xmlns:w16cex="http://schemas.microsoft.com/office/word/2018/wordml/cex" xmlns:w16cid="http://schemas.microsoft.com/office/word/2016/wordml/cid" xmlns:w16="http://schemas.microsoft.com/office/word/2018/wordml" xmlns:w16du="http://schemas.microsoft.com/office/word/2023/wordml/word16du" xmlns:w16sdtdh="http://schemas.microsoft.com/office/word/2020/wordml/sdtdatahash" xmlns:w16se="http://schemas.microsoft.com/office/word/2015/wordml/symex" xmlns:wpg="http://schemas.microsoft.com/office/word/2010/wordprocessingGroup" xmlns:wpi="http://schemas.microsoft.com/office/word/2010/wordprocessingInk" xmlns:wne="http://schemas.microsoft.com/office/word/2006/wordml" xmlns:wps="http://schemas.microsoft.com/office/word/2010/wordprocessingShape" mc:Ignorable="w14 w15 w16se w16cid w16 w16cex w16sdtdh w16du wp14">
+  <w:footnote w:type="separator" w:id="-1">
+    <w:p>
+      <w:pPr>
+        <w:spacing w:after="0" w:line="240" w:lineRule="auto"/>
+      </w:pPr>
+      <w:r>
+        <w:separator/>
+      </w:r>
+    </w:p>
+  </w:footnote>
+  <w:footnote w:type="continuationSeparator" w:id="0">
+    <w:p>
+      <w:pPr>
+        <w:spacing w:after="0" w:line="240" w:lineRule="auto"/>
+      </w:pPr>
+      <w:r>
+        <w:continuationSeparator/>
+      </w:r>
+    </w:p>
+  </w:footnote>
+</w:footnotes>
+</file>
+
 <file path=word/numbering.xml><?xml version="1.0" encoding="utf-8"?>
 <w:numbering xmlns:wpc="http://schemas.microsoft.com/office/word/2010/wordprocessingCanvas" xmlns:cx="http://schemas.microsoft.com/office/drawing/2014/chartex" xmlns:cx1="http://schemas.microsoft.com/office/drawing/2015/9/8/chartex" xmlns:cx2="http://schemas.microsoft.com/office/drawing/2015/10/21/chartex" xmlns:cx3="http://schemas.microsoft.com/office/drawing/2016/5/9/chartex" xmlns:cx4="http://schemas.microsoft.com/office/drawing/2016/5/10/chartex" xmlns:cx5="http://schemas.microsoft.com/office/drawing/2016/5/11/chartex" xmlns:cx6="http://schemas.microsoft.com/office/drawing/2016/5/12/chartex" xmlns:cx7="http://schemas.microsoft.com/office/drawing/2016/5/13/chartex" xmlns:cx8="http://schemas.microsoft.com/office/drawing/2016/5/14/chartex" xmlns:mc="http://schemas.openxmlformats.org/markup-compatibility/2006" xmlns:aink="http://schemas.microsoft.com/office/drawing/2016/ink" xmlns:am3d="http://schemas.microsoft.com/office/drawing/2017/model3d" xmlns:o="urn:schemas-microsoft-com:office:office" xmlns:oel="http://schemas.microsoft.com/office/2019/extlst" xmlns:r="http://schemas.openxmlformats.org/officeDocument/2006/relationships" xmlns:m="http://schemas.openxmlformats.org/officeDocument/2006/math" xmlns:v="urn:schemas-microsoft-com:vml" xmlns:wp14="http://schemas.microsoft.com/office/word/2010/wordprocessingDrawing" xmlns:wp="http://schemas.openxmlformats.org/drawingml/2006/wordprocessingDrawing" xmlns:w10="urn:schemas-microsoft-com:office:word" xmlns:w="http://schemas.openxmlformats.org/wordprocessingml/2006/main" xmlns:w14="http://schemas.microsoft.com/office/word/2010/wordml" xmlns:w15="http://schemas.microsoft.com/office/word/2012/wordml" xmlns:w16cex="http://schemas.microsoft.com/office/word/2018/wordml/cex" xmlns:w16cid="http://schemas.microsoft.com/office/word/2016/wordml/cid" xmlns:w16="http://schemas.microsoft.com/office/word/2018/wordml" xmlns:w16du="http://schemas.microsoft.com/office/word/2023/wordml/word16du" xmlns:w16sdtdh="http://schemas.microsoft.com/office/word/2020/wordml/sdtdatahash" xmlns:w16se="http://schemas.microsoft.com/office/word/2015/wordml/symex" xmlns:wpg="http://schemas.microsoft.com/office/word/2010/wordprocessingGroup" xmlns:wpi="http://schemas.microsoft.com/office/word/2010/wordprocessingInk" xmlns:wne="http://schemas.microsoft.com/office/word/2006/wordml" xmlns:wps="http://schemas.microsoft.com/office/word/2010/wordprocessingShape" mc:Ignorable="w14 w15 w16se w16cid w16 w16cex w16sdtdh w16du wp14">
   <w:abstractNum w:abstractNumId="0" w15:restartNumberingAfterBreak="0">
@@ -2119,6 +4578,119 @@
     </w:lvl>
   </w:abstractNum>
   <w:abstractNum w:abstractNumId="4" w15:restartNumberingAfterBreak="0">
+    <w:nsid w:val="26F07D0B"/>
+    <w:multiLevelType w:val="hybridMultilevel"/>
+    <w:tmpl w:val="B21089C4"/>
+    <w:lvl w:ilvl="0" w:tplc="04090001">
+      <w:start w:val="1"/>
+      <w:numFmt w:val="bullet"/>
+      <w:lvlText w:val=""/>
+      <w:lvlJc w:val="left"/>
+      <w:pPr>
+        <w:ind w:left="720" w:hanging="360"/>
+      </w:pPr>
+      <w:rPr>
+        <w:rFonts w:ascii="Symbol" w:hAnsi="Symbol" w:hint="default"/>
+      </w:rPr>
+    </w:lvl>
+    <w:lvl w:ilvl="1" w:tplc="04090003" w:tentative="1">
+      <w:start w:val="1"/>
+      <w:numFmt w:val="bullet"/>
+      <w:lvlText w:val="o"/>
+      <w:lvlJc w:val="left"/>
+      <w:pPr>
+        <w:ind w:left="1440" w:hanging="360"/>
+      </w:pPr>
+      <w:rPr>
+        <w:rFonts w:ascii="Courier New" w:hAnsi="Courier New" w:cs="Courier New" w:hint="default"/>
+      </w:rPr>
+    </w:lvl>
+    <w:lvl w:ilvl="2" w:tplc="04090005" w:tentative="1">
+      <w:start w:val="1"/>
+      <w:numFmt w:val="bullet"/>
+      <w:lvlText w:val=""/>
+      <w:lvlJc w:val="left"/>
+      <w:pPr>
+        <w:ind w:left="2160" w:hanging="360"/>
+      </w:pPr>
+      <w:rPr>
+        <w:rFonts w:ascii="Wingdings" w:hAnsi="Wingdings" w:hint="default"/>
+      </w:rPr>
+    </w:lvl>
+    <w:lvl w:ilvl="3" w:tplc="04090001" w:tentative="1">
+      <w:start w:val="1"/>
+      <w:numFmt w:val="bullet"/>
+      <w:lvlText w:val=""/>
+      <w:lvlJc w:val="left"/>
+      <w:pPr>
+        <w:ind w:left="2880" w:hanging="360"/>
+      </w:pPr>
+      <w:rPr>
+        <w:rFonts w:ascii="Symbol" w:hAnsi="Symbol" w:hint="default"/>
+      </w:rPr>
+    </w:lvl>
+    <w:lvl w:ilvl="4" w:tplc="04090003" w:tentative="1">
+      <w:start w:val="1"/>
+      <w:numFmt w:val="bullet"/>
+      <w:lvlText w:val="o"/>
+      <w:lvlJc w:val="left"/>
+      <w:pPr>
+        <w:ind w:left="3600" w:hanging="360"/>
+      </w:pPr>
+      <w:rPr>
+        <w:rFonts w:ascii="Courier New" w:hAnsi="Courier New" w:cs="Courier New" w:hint="default"/>
+      </w:rPr>
+    </w:lvl>
+    <w:lvl w:ilvl="5" w:tplc="04090005" w:tentative="1">
+      <w:start w:val="1"/>
+      <w:numFmt w:val="bullet"/>
+      <w:lvlText w:val=""/>
+      <w:lvlJc w:val="left"/>
+      <w:pPr>
+        <w:ind w:left="4320" w:hanging="360"/>
+      </w:pPr>
+      <w:rPr>
+        <w:rFonts w:ascii="Wingdings" w:hAnsi="Wingdings" w:hint="default"/>
+      </w:rPr>
+    </w:lvl>
+    <w:lvl w:ilvl="6" w:tplc="04090001" w:tentative="1">
+      <w:start w:val="1"/>
+      <w:numFmt w:val="bullet"/>
+      <w:lvlText w:val=""/>
+      <w:lvlJc w:val="left"/>
+      <w:pPr>
+        <w:ind w:left="5040" w:hanging="360"/>
+      </w:pPr>
+      <w:rPr>
+        <w:rFonts w:ascii="Symbol" w:hAnsi="Symbol" w:hint="default"/>
+      </w:rPr>
+    </w:lvl>
+    <w:lvl w:ilvl="7" w:tplc="04090003" w:tentative="1">
+      <w:start w:val="1"/>
+      <w:numFmt w:val="bullet"/>
+      <w:lvlText w:val="o"/>
+      <w:lvlJc w:val="left"/>
+      <w:pPr>
+        <w:ind w:left="5760" w:hanging="360"/>
+      </w:pPr>
+      <w:rPr>
+        <w:rFonts w:ascii="Courier New" w:hAnsi="Courier New" w:cs="Courier New" w:hint="default"/>
+      </w:rPr>
+    </w:lvl>
+    <w:lvl w:ilvl="8" w:tplc="04090005" w:tentative="1">
+      <w:start w:val="1"/>
+      <w:numFmt w:val="bullet"/>
+      <w:lvlText w:val=""/>
+      <w:lvlJc w:val="left"/>
+      <w:pPr>
+        <w:ind w:left="6480" w:hanging="360"/>
+      </w:pPr>
+      <w:rPr>
+        <w:rFonts w:ascii="Wingdings" w:hAnsi="Wingdings" w:hint="default"/>
+      </w:rPr>
+    </w:lvl>
+  </w:abstractNum>
+  <w:abstractNum w:abstractNumId="5" w15:restartNumberingAfterBreak="0">
     <w:nsid w:val="341A0EB0"/>
     <w:multiLevelType w:val="hybridMultilevel"/>
     <w:tmpl w:val="E91EBEC0"/>
@@ -2231,7 +4803,7 @@
       </w:rPr>
     </w:lvl>
   </w:abstractNum>
-  <w:abstractNum w:abstractNumId="5" w15:restartNumberingAfterBreak="0">
+  <w:abstractNum w:abstractNumId="6" w15:restartNumberingAfterBreak="0">
     <w:nsid w:val="3D8017A0"/>
     <w:multiLevelType w:val="hybridMultilevel"/>
     <w:tmpl w:val="478A0AAA"/>
@@ -2344,7 +4916,7 @@
       </w:rPr>
     </w:lvl>
   </w:abstractNum>
-  <w:abstractNum w:abstractNumId="6" w15:restartNumberingAfterBreak="0">
+  <w:abstractNum w:abstractNumId="7" w15:restartNumberingAfterBreak="0">
     <w:nsid w:val="462B19FE"/>
     <w:multiLevelType w:val="hybridMultilevel"/>
     <w:tmpl w:val="C10C8004"/>
@@ -2430,7 +5002,7 @@
       </w:pPr>
     </w:lvl>
   </w:abstractNum>
-  <w:abstractNum w:abstractNumId="7" w15:restartNumberingAfterBreak="0">
+  <w:abstractNum w:abstractNumId="8" w15:restartNumberingAfterBreak="0">
     <w:nsid w:val="49951F94"/>
     <w:multiLevelType w:val="hybridMultilevel"/>
     <w:tmpl w:val="0F1043BC"/>
@@ -2543,7 +5115,7 @@
       </w:rPr>
     </w:lvl>
   </w:abstractNum>
-  <w:abstractNum w:abstractNumId="8" w15:restartNumberingAfterBreak="0">
+  <w:abstractNum w:abstractNumId="9" w15:restartNumberingAfterBreak="0">
     <w:nsid w:val="4CA17A02"/>
     <w:multiLevelType w:val="hybridMultilevel"/>
     <w:tmpl w:val="C0C25A8A"/>
@@ -2656,7 +5228,7 @@
       </w:rPr>
     </w:lvl>
   </w:abstractNum>
-  <w:abstractNum w:abstractNumId="9" w15:restartNumberingAfterBreak="0">
+  <w:abstractNum w:abstractNumId="10" w15:restartNumberingAfterBreak="0">
     <w:nsid w:val="4D6C7776"/>
     <w:multiLevelType w:val="hybridMultilevel"/>
     <w:tmpl w:val="84DEB002"/>
@@ -2742,7 +5314,7 @@
       </w:pPr>
     </w:lvl>
   </w:abstractNum>
-  <w:abstractNum w:abstractNumId="10" w15:restartNumberingAfterBreak="0">
+  <w:abstractNum w:abstractNumId="11" w15:restartNumberingAfterBreak="0">
     <w:nsid w:val="52CF0AB8"/>
     <w:multiLevelType w:val="hybridMultilevel"/>
     <w:tmpl w:val="020A96E0"/>
@@ -2831,7 +5403,179 @@
       </w:pPr>
     </w:lvl>
   </w:abstractNum>
-  <w:abstractNum w:abstractNumId="11" w15:restartNumberingAfterBreak="0">
+  <w:abstractNum w:abstractNumId="12" w15:restartNumberingAfterBreak="0">
+    <w:nsid w:val="537609F2"/>
+    <w:multiLevelType w:val="hybridMultilevel"/>
+    <w:tmpl w:val="2F229338"/>
+    <w:lvl w:ilvl="0" w:tplc="0409000F">
+      <w:start w:val="1"/>
+      <w:numFmt w:val="decimal"/>
+      <w:lvlText w:val="%1."/>
+      <w:lvlJc w:val="left"/>
+      <w:pPr>
+        <w:ind w:left="720" w:hanging="360"/>
+      </w:pPr>
+    </w:lvl>
+    <w:lvl w:ilvl="1" w:tplc="04090019" w:tentative="1">
+      <w:start w:val="1"/>
+      <w:numFmt w:val="lowerLetter"/>
+      <w:lvlText w:val="%2."/>
+      <w:lvlJc w:val="left"/>
+      <w:pPr>
+        <w:ind w:left="1440" w:hanging="360"/>
+      </w:pPr>
+    </w:lvl>
+    <w:lvl w:ilvl="2" w:tplc="0409001B" w:tentative="1">
+      <w:start w:val="1"/>
+      <w:numFmt w:val="lowerRoman"/>
+      <w:lvlText w:val="%3."/>
+      <w:lvlJc w:val="right"/>
+      <w:pPr>
+        <w:ind w:left="2160" w:hanging="180"/>
+      </w:pPr>
+    </w:lvl>
+    <w:lvl w:ilvl="3" w:tplc="0409000F" w:tentative="1">
+      <w:start w:val="1"/>
+      <w:numFmt w:val="decimal"/>
+      <w:lvlText w:val="%4."/>
+      <w:lvlJc w:val="left"/>
+      <w:pPr>
+        <w:ind w:left="2880" w:hanging="360"/>
+      </w:pPr>
+    </w:lvl>
+    <w:lvl w:ilvl="4" w:tplc="04090019" w:tentative="1">
+      <w:start w:val="1"/>
+      <w:numFmt w:val="lowerLetter"/>
+      <w:lvlText w:val="%5."/>
+      <w:lvlJc w:val="left"/>
+      <w:pPr>
+        <w:ind w:left="3600" w:hanging="360"/>
+      </w:pPr>
+    </w:lvl>
+    <w:lvl w:ilvl="5" w:tplc="0409001B" w:tentative="1">
+      <w:start w:val="1"/>
+      <w:numFmt w:val="lowerRoman"/>
+      <w:lvlText w:val="%6."/>
+      <w:lvlJc w:val="right"/>
+      <w:pPr>
+        <w:ind w:left="4320" w:hanging="180"/>
+      </w:pPr>
+    </w:lvl>
+    <w:lvl w:ilvl="6" w:tplc="0409000F" w:tentative="1">
+      <w:start w:val="1"/>
+      <w:numFmt w:val="decimal"/>
+      <w:lvlText w:val="%7."/>
+      <w:lvlJc w:val="left"/>
+      <w:pPr>
+        <w:ind w:left="5040" w:hanging="360"/>
+      </w:pPr>
+    </w:lvl>
+    <w:lvl w:ilvl="7" w:tplc="04090019" w:tentative="1">
+      <w:start w:val="1"/>
+      <w:numFmt w:val="lowerLetter"/>
+      <w:lvlText w:val="%8."/>
+      <w:lvlJc w:val="left"/>
+      <w:pPr>
+        <w:ind w:left="5760" w:hanging="360"/>
+      </w:pPr>
+    </w:lvl>
+    <w:lvl w:ilvl="8" w:tplc="0409001B" w:tentative="1">
+      <w:start w:val="1"/>
+      <w:numFmt w:val="lowerRoman"/>
+      <w:lvlText w:val="%9."/>
+      <w:lvlJc w:val="right"/>
+      <w:pPr>
+        <w:ind w:left="6480" w:hanging="180"/>
+      </w:pPr>
+    </w:lvl>
+  </w:abstractNum>
+  <w:abstractNum w:abstractNumId="13" w15:restartNumberingAfterBreak="0">
+    <w:nsid w:val="537B6321"/>
+    <w:multiLevelType w:val="hybridMultilevel"/>
+    <w:tmpl w:val="7D828628"/>
+    <w:lvl w:ilvl="0" w:tplc="0409000F">
+      <w:start w:val="1"/>
+      <w:numFmt w:val="decimal"/>
+      <w:lvlText w:val="%1."/>
+      <w:lvlJc w:val="left"/>
+      <w:pPr>
+        <w:ind w:left="720" w:hanging="360"/>
+      </w:pPr>
+    </w:lvl>
+    <w:lvl w:ilvl="1" w:tplc="04090019" w:tentative="1">
+      <w:start w:val="1"/>
+      <w:numFmt w:val="lowerLetter"/>
+      <w:lvlText w:val="%2."/>
+      <w:lvlJc w:val="left"/>
+      <w:pPr>
+        <w:ind w:left="1440" w:hanging="360"/>
+      </w:pPr>
+    </w:lvl>
+    <w:lvl w:ilvl="2" w:tplc="0409001B" w:tentative="1">
+      <w:start w:val="1"/>
+      <w:numFmt w:val="lowerRoman"/>
+      <w:lvlText w:val="%3."/>
+      <w:lvlJc w:val="right"/>
+      <w:pPr>
+        <w:ind w:left="2160" w:hanging="180"/>
+      </w:pPr>
+    </w:lvl>
+    <w:lvl w:ilvl="3" w:tplc="0409000F" w:tentative="1">
+      <w:start w:val="1"/>
+      <w:numFmt w:val="decimal"/>
+      <w:lvlText w:val="%4."/>
+      <w:lvlJc w:val="left"/>
+      <w:pPr>
+        <w:ind w:left="2880" w:hanging="360"/>
+      </w:pPr>
+    </w:lvl>
+    <w:lvl w:ilvl="4" w:tplc="04090019" w:tentative="1">
+      <w:start w:val="1"/>
+      <w:numFmt w:val="lowerLetter"/>
+      <w:lvlText w:val="%5."/>
+      <w:lvlJc w:val="left"/>
+      <w:pPr>
+        <w:ind w:left="3600" w:hanging="360"/>
+      </w:pPr>
+    </w:lvl>
+    <w:lvl w:ilvl="5" w:tplc="0409001B" w:tentative="1">
+      <w:start w:val="1"/>
+      <w:numFmt w:val="lowerRoman"/>
+      <w:lvlText w:val="%6."/>
+      <w:lvlJc w:val="right"/>
+      <w:pPr>
+        <w:ind w:left="4320" w:hanging="180"/>
+      </w:pPr>
+    </w:lvl>
+    <w:lvl w:ilvl="6" w:tplc="0409000F" w:tentative="1">
+      <w:start w:val="1"/>
+      <w:numFmt w:val="decimal"/>
+      <w:lvlText w:val="%7."/>
+      <w:lvlJc w:val="left"/>
+      <w:pPr>
+        <w:ind w:left="5040" w:hanging="360"/>
+      </w:pPr>
+    </w:lvl>
+    <w:lvl w:ilvl="7" w:tplc="04090019" w:tentative="1">
+      <w:start w:val="1"/>
+      <w:numFmt w:val="lowerLetter"/>
+      <w:lvlText w:val="%8."/>
+      <w:lvlJc w:val="left"/>
+      <w:pPr>
+        <w:ind w:left="5760" w:hanging="360"/>
+      </w:pPr>
+    </w:lvl>
+    <w:lvl w:ilvl="8" w:tplc="0409001B" w:tentative="1">
+      <w:start w:val="1"/>
+      <w:numFmt w:val="lowerRoman"/>
+      <w:lvlText w:val="%9."/>
+      <w:lvlJc w:val="right"/>
+      <w:pPr>
+        <w:ind w:left="6480" w:hanging="180"/>
+      </w:pPr>
+    </w:lvl>
+  </w:abstractNum>
+  <w:abstractNum w:abstractNumId="14" w15:restartNumberingAfterBreak="0">
     <w:nsid w:val="55F8504D"/>
     <w:multiLevelType w:val="hybridMultilevel"/>
     <w:tmpl w:val="A0D46328"/>
@@ -2917,7 +5661,7 @@
       </w:pPr>
     </w:lvl>
   </w:abstractNum>
-  <w:abstractNum w:abstractNumId="12" w15:restartNumberingAfterBreak="0">
+  <w:abstractNum w:abstractNumId="15" w15:restartNumberingAfterBreak="0">
     <w:nsid w:val="74081948"/>
     <w:multiLevelType w:val="hybridMultilevel"/>
     <w:tmpl w:val="464EAEA8"/>
@@ -3030,7 +5774,7 @@
       </w:rPr>
     </w:lvl>
   </w:abstractNum>
-  <w:abstractNum w:abstractNumId="13" w15:restartNumberingAfterBreak="0">
+  <w:abstractNum w:abstractNumId="16" w15:restartNumberingAfterBreak="0">
     <w:nsid w:val="78116624"/>
     <w:multiLevelType w:val="hybridMultilevel"/>
     <w:tmpl w:val="5C745EA4"/>
@@ -3143,7 +5887,7 @@
       </w:rPr>
     </w:lvl>
   </w:abstractNum>
-  <w:abstractNum w:abstractNumId="14" w15:restartNumberingAfterBreak="0">
+  <w:abstractNum w:abstractNumId="17" w15:restartNumberingAfterBreak="0">
     <w:nsid w:val="7E3454BE"/>
     <w:multiLevelType w:val="hybridMultilevel"/>
     <w:tmpl w:val="664E5DD2"/>
@@ -3230,7 +5974,7 @@
     </w:lvl>
   </w:abstractNum>
   <w:num w:numId="1" w16cid:durableId="763644424">
-    <w:abstractNumId w:val="8"/>
+    <w:abstractNumId w:val="9"/>
   </w:num>
   <w:num w:numId="2" w16cid:durableId="691494571">
     <w:abstractNumId w:val="2"/>
@@ -3242,37 +5986,46 @@
     <w:abstractNumId w:val="3"/>
   </w:num>
   <w:num w:numId="5" w16cid:durableId="2002082401">
-    <w:abstractNumId w:val="10"/>
+    <w:abstractNumId w:val="11"/>
   </w:num>
   <w:num w:numId="6" w16cid:durableId="1402289972">
+    <w:abstractNumId w:val="17"/>
+  </w:num>
+  <w:num w:numId="7" w16cid:durableId="127286981">
+    <w:abstractNumId w:val="7"/>
+  </w:num>
+  <w:num w:numId="8" w16cid:durableId="1467435968">
     <w:abstractNumId w:val="14"/>
   </w:num>
-  <w:num w:numId="7" w16cid:durableId="127286981">
-    <w:abstractNumId w:val="6"/>
-  </w:num>
-  <w:num w:numId="8" w16cid:durableId="1467435968">
-    <w:abstractNumId w:val="11"/>
-  </w:num>
   <w:num w:numId="9" w16cid:durableId="356203295">
-    <w:abstractNumId w:val="7"/>
+    <w:abstractNumId w:val="8"/>
   </w:num>
   <w:num w:numId="10" w16cid:durableId="177355118">
-    <w:abstractNumId w:val="13"/>
+    <w:abstractNumId w:val="16"/>
   </w:num>
   <w:num w:numId="11" w16cid:durableId="278222877">
     <w:abstractNumId w:val="1"/>
   </w:num>
   <w:num w:numId="12" w16cid:durableId="944657608">
-    <w:abstractNumId w:val="9"/>
+    <w:abstractNumId w:val="10"/>
   </w:num>
   <w:num w:numId="13" w16cid:durableId="63066039">
-    <w:abstractNumId w:val="12"/>
+    <w:abstractNumId w:val="15"/>
   </w:num>
   <w:num w:numId="14" w16cid:durableId="384597601">
+    <w:abstractNumId w:val="6"/>
+  </w:num>
+  <w:num w:numId="15" w16cid:durableId="1619026978">
     <w:abstractNumId w:val="5"/>
   </w:num>
-  <w:num w:numId="15" w16cid:durableId="1619026978">
+  <w:num w:numId="16" w16cid:durableId="1799563947">
     <w:abstractNumId w:val="4"/>
+  </w:num>
+  <w:num w:numId="17" w16cid:durableId="1567300624">
+    <w:abstractNumId w:val="13"/>
+  </w:num>
+  <w:num w:numId="18" w16cid:durableId="2095516931">
+    <w:abstractNumId w:val="12"/>
   </w:num>
 </w:numbering>
 </file>
@@ -4321,6 +7074,50 @@
       <w:outlineLvl w:val="9"/>
     </w:pPr>
   </w:style>
+  <w:style w:type="paragraph" w:styleId="Header">
+    <w:name w:val="header"/>
+    <w:basedOn w:val="Normal"/>
+    <w:link w:val="HeaderChar"/>
+    <w:uiPriority w:val="99"/>
+    <w:unhideWhenUsed/>
+    <w:rsid w:val="00B5505D"/>
+    <w:pPr>
+      <w:tabs>
+        <w:tab w:val="center" w:pos="4680"/>
+        <w:tab w:val="right" w:pos="9360"/>
+      </w:tabs>
+      <w:spacing w:after="0" w:line="240" w:lineRule="auto"/>
+    </w:pPr>
+  </w:style>
+  <w:style w:type="character" w:customStyle="1" w:styleId="HeaderChar">
+    <w:name w:val="Header Char"/>
+    <w:basedOn w:val="DefaultParagraphFont"/>
+    <w:link w:val="Header"/>
+    <w:uiPriority w:val="99"/>
+    <w:rsid w:val="00B5505D"/>
+  </w:style>
+  <w:style w:type="paragraph" w:styleId="Footer">
+    <w:name w:val="footer"/>
+    <w:basedOn w:val="Normal"/>
+    <w:link w:val="FooterChar"/>
+    <w:uiPriority w:val="99"/>
+    <w:unhideWhenUsed/>
+    <w:rsid w:val="00B5505D"/>
+    <w:pPr>
+      <w:tabs>
+        <w:tab w:val="center" w:pos="4680"/>
+        <w:tab w:val="right" w:pos="9360"/>
+      </w:tabs>
+      <w:spacing w:after="0" w:line="240" w:lineRule="auto"/>
+    </w:pPr>
+  </w:style>
+  <w:style w:type="character" w:customStyle="1" w:styleId="FooterChar">
+    <w:name w:val="Footer Char"/>
+    <w:basedOn w:val="DefaultParagraphFont"/>
+    <w:link w:val="Footer"/>
+    <w:uiPriority w:val="99"/>
+    <w:rsid w:val="00B5505D"/>
+  </w:style>
 </w:styles>
 </file>
 

</xml_diff>